<commit_message>
Entrega final (we hope)
</commit_message>
<xml_diff>
--- a/Trabalho_pratico.docx
+++ b/Trabalho_pratico.docx
@@ -90,6 +90,7 @@
         </w:rPr>
         <w:t xml:space="preserve"> </w:t>
       </w:r>
+      <w:proofErr w:type="spellStart"/>
       <w:r>
         <w:rPr>
           <w:rFonts w:ascii="Calibri" w:eastAsia="Calibri" w:hAnsi="Calibri" w:cs="Calibri"/>
@@ -98,6 +99,7 @@
         </w:rPr>
         <w:t>Offloading</w:t>
       </w:r>
+      <w:proofErr w:type="spellEnd"/>
       <w:r>
         <w:rPr>
           <w:rFonts w:ascii="Calibri" w:eastAsia="Calibri" w:hAnsi="Calibri" w:cs="Calibri"/>
@@ -159,6 +161,7 @@
         </w:rPr>
         <w:t xml:space="preserve"> </w:t>
       </w:r>
+      <w:proofErr w:type="spellStart"/>
       <w:r>
         <w:rPr>
           <w:rFonts w:ascii="Calibri" w:eastAsia="Calibri" w:hAnsi="Calibri" w:cs="Calibri"/>
@@ -167,6 +170,7 @@
         </w:rPr>
         <w:t>Edge</w:t>
       </w:r>
+      <w:proofErr w:type="spellEnd"/>
       <w:r>
         <w:rPr>
           <w:rFonts w:ascii="Calibri" w:eastAsia="Calibri" w:hAnsi="Calibri" w:cs="Calibri"/>
@@ -475,7 +479,7 @@
                 <v:stroke joinstyle="miter"/>
                 <v:path gradientshapeok="t" o:connecttype="rect"/>
               </v:shapetype>
-              <v:shape id="Caixa de Texto 2" o:spid="_x0000_s1026" type="#_x0000_t202" style="position:absolute;margin-left:161.2pt;margin-top:.7pt;width:212.4pt;height:111.6pt;z-index:-251655168;visibility:visible;mso-wrap-style:square;mso-width-percent:0;mso-height-percent:0;mso-wrap-distance-left:9pt;mso-wrap-distance-top:3.6pt;mso-wrap-distance-right:9pt;mso-wrap-distance-bottom:3.6pt;mso-position-horizontal:right;mso-position-horizontal-relative:margin;mso-position-vertical:absolute;mso-position-vertical-relative:text;mso-width-percent:0;mso-height-percent:0;mso-width-relative:margin;mso-height-relative:margin;v-text-anchor:top" o:gfxdata="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" filled="f" stroked="f">
+              <v:shape id="Caixa de Texto 2" o:spid="_x0000_s1026" type="#_x0000_t202" style="position:absolute;margin-left:161.2pt;margin-top:.7pt;width:212.4pt;height:111.6pt;z-index:-251655168;visibility:visible;mso-wrap-style:square;mso-width-percent:0;mso-height-percent:0;mso-wrap-distance-left:9pt;mso-wrap-distance-top:3.6pt;mso-wrap-distance-right:9pt;mso-wrap-distance-bottom:3.6pt;mso-position-horizontal:right;mso-position-horizontal-relative:margin;mso-position-vertical:absolute;mso-position-vertical-relative:text;mso-width-percent:0;mso-height-percent:0;mso-width-relative:margin;mso-height-relative:margin;v-text-anchor:top" o:gfxdata="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" filled="f" stroked="f">
                 <v:textbox>
                   <w:txbxContent>
                     <w:p>
@@ -529,10 +533,7 @@
                         <w:jc w:val="center"/>
                       </w:pPr>
                       <w:r>
-                        <w:t>Departamento de Engenharia Informática</w:t>
-                      </w:r>
-                      <w:r>
-                        <w:t xml:space="preserve"> </w:t>
+                        <w:t xml:space="preserve">Departamento de Engenharia Informática </w:t>
                       </w:r>
                     </w:p>
                     <w:p>
@@ -790,7 +791,7 @@
           </mc:Choice>
           <mc:Fallback>
             <w:pict>
-              <v:shape w14:anchorId="405D4B6F" id="_x0000_s1027" type="#_x0000_t202" style="position:absolute;margin-left:0;margin-top:1.45pt;width:212.4pt;height:111.6pt;z-index:-251657216;visibility:visible;mso-wrap-style:square;mso-width-percent:0;mso-height-percent:0;mso-wrap-distance-left:9pt;mso-wrap-distance-top:3.6pt;mso-wrap-distance-right:9pt;mso-wrap-distance-bottom:3.6pt;mso-position-horizontal:left;mso-position-horizontal-relative:margin;mso-position-vertical:absolute;mso-position-vertical-relative:text;mso-width-percent:0;mso-height-percent:0;mso-width-relative:margin;mso-height-relative:margin;v-text-anchor:top" o:gfxdata="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" filled="f" stroked="f">
+              <v:shape w14:anchorId="405D4B6F" id="_x0000_s1027" type="#_x0000_t202" style="position:absolute;margin-left:0;margin-top:1.45pt;width:212.4pt;height:111.6pt;z-index:-251657216;visibility:visible;mso-wrap-style:square;mso-width-percent:0;mso-height-percent:0;mso-wrap-distance-left:9pt;mso-wrap-distance-top:3.6pt;mso-wrap-distance-right:9pt;mso-wrap-distance-bottom:3.6pt;mso-position-horizontal:left;mso-position-horizontal-relative:margin;mso-position-vertical:absolute;mso-position-vertical-relative:text;mso-width-percent:0;mso-height-percent:0;mso-width-relative:margin;mso-height-relative:margin;v-text-anchor:top" o:gfxdata="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" filled="f" stroked="f">
                 <v:textbox>
                   <w:txbxContent>
                     <w:p>
@@ -844,13 +845,7 @@
                         <w:rPr>
                           <w:spacing w:val="-47"/>
                         </w:rPr>
-                        <w:t xml:space="preserve"> </w:t>
-                      </w:r>
-                      <w:r>
-                        <w:rPr>
-                          <w:spacing w:val="-47"/>
-                        </w:rPr>
-                        <w:t xml:space="preserve">  </w:t>
+                        <w:t xml:space="preserve">   </w:t>
                       </w:r>
                       <w:r>
                         <w:t>Universidade</w:t>
@@ -925,15 +920,15 @@
           <w:noProof/>
         </w:rPr>
         <w:drawing>
-          <wp:anchor distT="0" distB="0" distL="114300" distR="114300" simplePos="0" relativeHeight="251671552" behindDoc="1" locked="0" layoutInCell="1" allowOverlap="1" wp14:anchorId="5533A3B2" wp14:editId="076B8805">
+          <wp:anchor distT="0" distB="0" distL="114300" distR="114300" simplePos="0" relativeHeight="251671552" behindDoc="1" locked="0" layoutInCell="1" allowOverlap="1" wp14:anchorId="5533A3B2" wp14:editId="55766DCE">
             <wp:simplePos x="0" y="0"/>
             <wp:positionH relativeFrom="margin">
-              <wp:align>center</wp:align>
+              <wp:posOffset>-419735</wp:posOffset>
             </wp:positionH>
             <wp:positionV relativeFrom="paragraph">
-              <wp:posOffset>762000</wp:posOffset>
+              <wp:posOffset>1076122</wp:posOffset>
             </wp:positionV>
-            <wp:extent cx="6239009" cy="3905250"/>
+            <wp:extent cx="6238875" cy="3905250"/>
             <wp:effectExtent l="0" t="0" r="0" b="0"/>
             <wp:wrapNone/>
             <wp:docPr id="2" name="Imagem 2"/>
@@ -962,7 +957,7 @@
                   <pic:spPr>
                     <a:xfrm>
                       <a:off x="0" y="0"/>
-                      <a:ext cx="6239009" cy="3905250"/>
+                      <a:ext cx="6238875" cy="3905250"/>
                     </a:xfrm>
                     <a:prstGeom prst="rect">
                       <a:avLst/>
@@ -987,18 +982,18 @@
         <mc:AlternateContent>
           <mc:Choice Requires="wps">
             <w:drawing>
-              <wp:anchor distT="45720" distB="45720" distL="114300" distR="114300" simplePos="0" relativeHeight="251670528" behindDoc="1" locked="0" layoutInCell="1" allowOverlap="1" wp14:anchorId="7ED58797" wp14:editId="01AE9D95">
+              <wp:anchor distT="45720" distB="45720" distL="114300" distR="114300" simplePos="0" relativeHeight="251665408" behindDoc="1" locked="0" layoutInCell="1" allowOverlap="1" wp14:anchorId="21B797E9" wp14:editId="4A41CC26">
                 <wp:simplePos x="0" y="0"/>
                 <wp:positionH relativeFrom="margin">
-                  <wp:posOffset>-257175</wp:posOffset>
+                  <wp:posOffset>-402590</wp:posOffset>
                 </wp:positionH>
                 <wp:positionV relativeFrom="paragraph">
-                  <wp:posOffset>5947410</wp:posOffset>
+                  <wp:posOffset>5033645</wp:posOffset>
                 </wp:positionV>
-                <wp:extent cx="6202680" cy="2065020"/>
-                <wp:effectExtent l="0" t="0" r="0" b="0"/>
+                <wp:extent cx="3178175" cy="1196975"/>
+                <wp:effectExtent l="0" t="0" r="0" b="3175"/>
                 <wp:wrapNone/>
-                <wp:docPr id="6" name="Caixa de Texto 2"/>
+                <wp:docPr id="3" name="Caixa de Texto 2"/>
                 <wp:cNvGraphicFramePr>
                   <a:graphicFrameLocks xmlns:a="http://schemas.openxmlformats.org/drawingml/2006/main"/>
                 </wp:cNvGraphicFramePr>
@@ -1011,7 +1006,7 @@
                       <wps:spPr bwMode="auto">
                         <a:xfrm>
                           <a:off x="0" y="0"/>
-                          <a:ext cx="6202680" cy="2065020"/>
+                          <a:ext cx="3178175" cy="1196975"/>
                         </a:xfrm>
                         <a:prstGeom prst="rect">
                           <a:avLst/>
@@ -1028,6 +1023,756 @@
                         <w:txbxContent>
                           <w:p>
                             <w:pPr>
+                              <w:spacing w:after="0" w:line="276" w:lineRule="auto"/>
+                              <w:ind w:right="68"/>
+                              <w:rPr>
+                                <w:sz w:val="20"/>
+                                <w:szCs w:val="20"/>
+                                <w:lang w:val="pt-BR"/>
+                              </w:rPr>
+                            </w:pPr>
+                            <w:r>
+                              <w:rPr>
+                                <w:sz w:val="20"/>
+                                <w:szCs w:val="20"/>
+                                <w:lang w:val="pt-BR"/>
+                              </w:rPr>
+                              <w:t>Legenda:</w:t>
+                            </w:r>
+                          </w:p>
+                          <w:p>
+                            <w:pPr>
+                              <w:pStyle w:val="PargrafodaLista"/>
+                              <w:numPr>
+                                <w:ilvl w:val="0"/>
+                                <w:numId w:val="1"/>
+                              </w:numPr>
+                              <w:spacing w:after="0" w:line="276" w:lineRule="auto"/>
+                              <w:ind w:right="68"/>
+                              <w:rPr>
+                                <w:sz w:val="20"/>
+                                <w:szCs w:val="20"/>
+                                <w:lang w:val="pt-BR"/>
+                              </w:rPr>
+                            </w:pPr>
+                            <w:r>
+                              <w:rPr>
+                                <w:sz w:val="20"/>
+                                <w:szCs w:val="20"/>
+                                <w:lang w:val="pt-BR"/>
+                              </w:rPr>
+                              <w:t>Formas:</w:t>
+                            </w:r>
+                          </w:p>
+                          <w:p>
+                            <w:pPr>
+                              <w:pStyle w:val="PargrafodaLista"/>
+                              <w:numPr>
+                                <w:ilvl w:val="1"/>
+                                <w:numId w:val="1"/>
+                              </w:numPr>
+                              <w:spacing w:after="0" w:line="276" w:lineRule="auto"/>
+                              <w:ind w:right="68"/>
+                              <w:rPr>
+                                <w:sz w:val="20"/>
+                                <w:szCs w:val="20"/>
+                                <w:lang w:val="pt-BR"/>
+                              </w:rPr>
+                            </w:pPr>
+                            <w:r>
+                              <w:rPr>
+                                <w:sz w:val="20"/>
+                                <w:szCs w:val="20"/>
+                                <w:lang w:val="pt-BR"/>
+                              </w:rPr>
+                              <w:t>Hexágono – Threads</w:t>
+                            </w:r>
+                          </w:p>
+                          <w:p>
+                            <w:pPr>
+                              <w:pStyle w:val="PargrafodaLista"/>
+                              <w:numPr>
+                                <w:ilvl w:val="1"/>
+                                <w:numId w:val="1"/>
+                              </w:numPr>
+                              <w:spacing w:after="0" w:line="276" w:lineRule="auto"/>
+                              <w:ind w:right="68"/>
+                              <w:rPr>
+                                <w:sz w:val="20"/>
+                                <w:szCs w:val="20"/>
+                                <w:lang w:val="pt-BR"/>
+                              </w:rPr>
+                            </w:pPr>
+                            <w:r>
+                              <w:rPr>
+                                <w:sz w:val="20"/>
+                                <w:szCs w:val="20"/>
+                                <w:lang w:val="pt-BR"/>
+                              </w:rPr>
+                              <w:t>Elipse – Recursos</w:t>
+                            </w:r>
+                          </w:p>
+                          <w:p>
+                            <w:pPr>
+                              <w:pStyle w:val="PargrafodaLista"/>
+                              <w:numPr>
+                                <w:ilvl w:val="1"/>
+                                <w:numId w:val="1"/>
+                              </w:numPr>
+                              <w:spacing w:after="0" w:line="276" w:lineRule="auto"/>
+                              <w:ind w:right="68"/>
+                              <w:rPr>
+                                <w:sz w:val="20"/>
+                                <w:szCs w:val="20"/>
+                                <w:lang w:val="pt-BR"/>
+                              </w:rPr>
+                            </w:pPr>
+                            <w:r>
+                              <w:rPr>
+                                <w:sz w:val="20"/>
+                                <w:szCs w:val="20"/>
+                                <w:lang w:val="pt-BR"/>
+                              </w:rPr>
+                              <w:t>Retângulo –</w:t>
+                            </w:r>
+                            <w:r>
+                              <w:rPr>
+                                <w:sz w:val="20"/>
+                                <w:szCs w:val="20"/>
+                                <w:lang w:val="pt-BR"/>
+                              </w:rPr>
+                              <w:t xml:space="preserve"> </w:t>
+                            </w:r>
+                            <w:r>
+                              <w:rPr>
+                                <w:sz w:val="20"/>
+                                <w:szCs w:val="20"/>
+                                <w:lang w:val="pt-BR"/>
+                              </w:rPr>
+                              <w:t>Processos</w:t>
+                            </w:r>
+                          </w:p>
+                          <w:p>
+                            <w:pPr>
+                              <w:pStyle w:val="PargrafodaLista"/>
+                              <w:numPr>
+                                <w:ilvl w:val="1"/>
+                                <w:numId w:val="1"/>
+                              </w:numPr>
+                              <w:spacing w:after="0" w:line="276" w:lineRule="auto"/>
+                              <w:ind w:right="68"/>
+                              <w:rPr>
+                                <w:sz w:val="20"/>
+                                <w:szCs w:val="20"/>
+                                <w:lang w:val="pt-BR"/>
+                              </w:rPr>
+                            </w:pPr>
+                            <w:r>
+                              <w:rPr>
+                                <w:sz w:val="20"/>
+                                <w:szCs w:val="20"/>
+                                <w:lang w:val="pt-BR"/>
+                              </w:rPr>
+                              <w:t>Paralelogramo – Semáforos / Mutexes</w:t>
+                            </w:r>
+                          </w:p>
+                        </w:txbxContent>
+                      </wps:txbx>
+                      <wps:bodyPr rot="0" vert="horz" wrap="square" lIns="91440" tIns="45720" rIns="91440" bIns="45720" anchor="t" anchorCtr="0">
+                        <a:noAutofit/>
+                      </wps:bodyPr>
+                    </wps:wsp>
+                  </a:graphicData>
+                </a:graphic>
+                <wp14:sizeRelH relativeFrom="margin">
+                  <wp14:pctWidth>0</wp14:pctWidth>
+                </wp14:sizeRelH>
+                <wp14:sizeRelV relativeFrom="margin">
+                  <wp14:pctHeight>0</wp14:pctHeight>
+                </wp14:sizeRelV>
+              </wp:anchor>
+            </w:drawing>
+          </mc:Choice>
+          <mc:Fallback>
+            <w:pict>
+              <v:shape w14:anchorId="21B797E9" id="_x0000_s1028" type="#_x0000_t202" style="position:absolute;margin-left:-31.7pt;margin-top:396.35pt;width:250.25pt;height:94.25pt;z-index:-251651072;visibility:visible;mso-wrap-style:square;mso-width-percent:0;mso-height-percent:0;mso-wrap-distance-left:9pt;mso-wrap-distance-top:3.6pt;mso-wrap-distance-right:9pt;mso-wrap-distance-bottom:3.6pt;mso-position-horizontal:absolute;mso-position-horizontal-relative:margin;mso-position-vertical:absolute;mso-position-vertical-relative:text;mso-width-percent:0;mso-height-percent:0;mso-width-relative:margin;mso-height-relative:margin;v-text-anchor:top" o:gfxdata="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" filled="f" stroked="f">
+                <v:textbox>
+                  <w:txbxContent>
+                    <w:p>
+                      <w:pPr>
+                        <w:spacing w:after="0" w:line="276" w:lineRule="auto"/>
+                        <w:ind w:right="68"/>
+                        <w:rPr>
+                          <w:sz w:val="20"/>
+                          <w:szCs w:val="20"/>
+                          <w:lang w:val="pt-BR"/>
+                        </w:rPr>
+                      </w:pPr>
+                      <w:r>
+                        <w:rPr>
+                          <w:sz w:val="20"/>
+                          <w:szCs w:val="20"/>
+                          <w:lang w:val="pt-BR"/>
+                        </w:rPr>
+                        <w:t>Legenda:</w:t>
+                      </w:r>
+                    </w:p>
+                    <w:p>
+                      <w:pPr>
+                        <w:pStyle w:val="PargrafodaLista"/>
+                        <w:numPr>
+                          <w:ilvl w:val="0"/>
+                          <w:numId w:val="1"/>
+                        </w:numPr>
+                        <w:spacing w:after="0" w:line="276" w:lineRule="auto"/>
+                        <w:ind w:right="68"/>
+                        <w:rPr>
+                          <w:sz w:val="20"/>
+                          <w:szCs w:val="20"/>
+                          <w:lang w:val="pt-BR"/>
+                        </w:rPr>
+                      </w:pPr>
+                      <w:r>
+                        <w:rPr>
+                          <w:sz w:val="20"/>
+                          <w:szCs w:val="20"/>
+                          <w:lang w:val="pt-BR"/>
+                        </w:rPr>
+                        <w:t>Formas:</w:t>
+                      </w:r>
+                    </w:p>
+                    <w:p>
+                      <w:pPr>
+                        <w:pStyle w:val="PargrafodaLista"/>
+                        <w:numPr>
+                          <w:ilvl w:val="1"/>
+                          <w:numId w:val="1"/>
+                        </w:numPr>
+                        <w:spacing w:after="0" w:line="276" w:lineRule="auto"/>
+                        <w:ind w:right="68"/>
+                        <w:rPr>
+                          <w:sz w:val="20"/>
+                          <w:szCs w:val="20"/>
+                          <w:lang w:val="pt-BR"/>
+                        </w:rPr>
+                      </w:pPr>
+                      <w:r>
+                        <w:rPr>
+                          <w:sz w:val="20"/>
+                          <w:szCs w:val="20"/>
+                          <w:lang w:val="pt-BR"/>
+                        </w:rPr>
+                        <w:t>Hexágono – Threads</w:t>
+                      </w:r>
+                    </w:p>
+                    <w:p>
+                      <w:pPr>
+                        <w:pStyle w:val="PargrafodaLista"/>
+                        <w:numPr>
+                          <w:ilvl w:val="1"/>
+                          <w:numId w:val="1"/>
+                        </w:numPr>
+                        <w:spacing w:after="0" w:line="276" w:lineRule="auto"/>
+                        <w:ind w:right="68"/>
+                        <w:rPr>
+                          <w:sz w:val="20"/>
+                          <w:szCs w:val="20"/>
+                          <w:lang w:val="pt-BR"/>
+                        </w:rPr>
+                      </w:pPr>
+                      <w:r>
+                        <w:rPr>
+                          <w:sz w:val="20"/>
+                          <w:szCs w:val="20"/>
+                          <w:lang w:val="pt-BR"/>
+                        </w:rPr>
+                        <w:t>Elipse – Recursos</w:t>
+                      </w:r>
+                    </w:p>
+                    <w:p>
+                      <w:pPr>
+                        <w:pStyle w:val="PargrafodaLista"/>
+                        <w:numPr>
+                          <w:ilvl w:val="1"/>
+                          <w:numId w:val="1"/>
+                        </w:numPr>
+                        <w:spacing w:after="0" w:line="276" w:lineRule="auto"/>
+                        <w:ind w:right="68"/>
+                        <w:rPr>
+                          <w:sz w:val="20"/>
+                          <w:szCs w:val="20"/>
+                          <w:lang w:val="pt-BR"/>
+                        </w:rPr>
+                      </w:pPr>
+                      <w:r>
+                        <w:rPr>
+                          <w:sz w:val="20"/>
+                          <w:szCs w:val="20"/>
+                          <w:lang w:val="pt-BR"/>
+                        </w:rPr>
+                        <w:t>Retângulo –</w:t>
+                      </w:r>
+                      <w:r>
+                        <w:rPr>
+                          <w:sz w:val="20"/>
+                          <w:szCs w:val="20"/>
+                          <w:lang w:val="pt-BR"/>
+                        </w:rPr>
+                        <w:t xml:space="preserve"> </w:t>
+                      </w:r>
+                      <w:r>
+                        <w:rPr>
+                          <w:sz w:val="20"/>
+                          <w:szCs w:val="20"/>
+                          <w:lang w:val="pt-BR"/>
+                        </w:rPr>
+                        <w:t>Processos</w:t>
+                      </w:r>
+                    </w:p>
+                    <w:p>
+                      <w:pPr>
+                        <w:pStyle w:val="PargrafodaLista"/>
+                        <w:numPr>
+                          <w:ilvl w:val="1"/>
+                          <w:numId w:val="1"/>
+                        </w:numPr>
+                        <w:spacing w:after="0" w:line="276" w:lineRule="auto"/>
+                        <w:ind w:right="68"/>
+                        <w:rPr>
+                          <w:sz w:val="20"/>
+                          <w:szCs w:val="20"/>
+                          <w:lang w:val="pt-BR"/>
+                        </w:rPr>
+                      </w:pPr>
+                      <w:r>
+                        <w:rPr>
+                          <w:sz w:val="20"/>
+                          <w:szCs w:val="20"/>
+                          <w:lang w:val="pt-BR"/>
+                        </w:rPr>
+                        <w:t>Paralelogramo – Semáforos / Mutexes</w:t>
+                      </w:r>
+                    </w:p>
+                  </w:txbxContent>
+                </v:textbox>
+                <w10:wrap anchorx="margin"/>
+              </v:shape>
+            </w:pict>
+          </mc:Fallback>
+        </mc:AlternateContent>
+      </w:r>
+      <w:r>
+        <w:rPr>
+          <w:noProof/>
+        </w:rPr>
+        <mc:AlternateContent>
+          <mc:Choice Requires="wps">
+            <w:drawing>
+              <wp:anchor distT="45720" distB="45720" distL="114300" distR="114300" simplePos="0" relativeHeight="251668480" behindDoc="1" locked="0" layoutInCell="1" allowOverlap="1" wp14:anchorId="5AFE03DC" wp14:editId="5F0E7F98">
+                <wp:simplePos x="0" y="0"/>
+                <wp:positionH relativeFrom="margin">
+                  <wp:posOffset>2522220</wp:posOffset>
+                </wp:positionH>
+                <wp:positionV relativeFrom="paragraph">
+                  <wp:posOffset>5188153</wp:posOffset>
+                </wp:positionV>
+                <wp:extent cx="3178175" cy="1196975"/>
+                <wp:effectExtent l="0" t="0" r="0" b="3175"/>
+                <wp:wrapNone/>
+                <wp:docPr id="5" name="Caixa de Texto 2"/>
+                <wp:cNvGraphicFramePr>
+                  <a:graphicFrameLocks xmlns:a="http://schemas.openxmlformats.org/drawingml/2006/main"/>
+                </wp:cNvGraphicFramePr>
+                <a:graphic xmlns:a="http://schemas.openxmlformats.org/drawingml/2006/main">
+                  <a:graphicData uri="http://schemas.microsoft.com/office/word/2010/wordprocessingShape">
+                    <wps:wsp>
+                      <wps:cNvSpPr txBox="1">
+                        <a:spLocks noChangeArrowheads="1"/>
+                      </wps:cNvSpPr>
+                      <wps:spPr bwMode="auto">
+                        <a:xfrm>
+                          <a:off x="0" y="0"/>
+                          <a:ext cx="3178175" cy="1196975"/>
+                        </a:xfrm>
+                        <a:prstGeom prst="rect">
+                          <a:avLst/>
+                        </a:prstGeom>
+                        <a:noFill/>
+                        <a:ln w="9525">
+                          <a:noFill/>
+                          <a:miter lim="800000"/>
+                          <a:headEnd/>
+                          <a:tailEnd/>
+                        </a:ln>
+                      </wps:spPr>
+                      <wps:txbx>
+                        <w:txbxContent>
+                          <w:p>
+                            <w:pPr>
+                              <w:pStyle w:val="PargrafodaLista"/>
+                              <w:numPr>
+                                <w:ilvl w:val="0"/>
+                                <w:numId w:val="2"/>
+                              </w:numPr>
+                              <w:spacing w:line="276" w:lineRule="auto"/>
+                              <w:ind w:right="68"/>
+                              <w:rPr>
+                                <w:sz w:val="20"/>
+                                <w:szCs w:val="20"/>
+                                <w:lang w:val="pt-BR"/>
+                              </w:rPr>
+                            </w:pPr>
+                            <w:r>
+                              <w:rPr>
+                                <w:sz w:val="20"/>
+                                <w:szCs w:val="20"/>
+                                <w:lang w:val="pt-BR"/>
+                              </w:rPr>
+                              <w:t xml:space="preserve">Setas: </w:t>
+                            </w:r>
+                          </w:p>
+                          <w:p>
+                            <w:pPr>
+                              <w:pStyle w:val="PargrafodaLista"/>
+                              <w:numPr>
+                                <w:ilvl w:val="1"/>
+                                <w:numId w:val="2"/>
+                              </w:numPr>
+                              <w:spacing w:line="276" w:lineRule="auto"/>
+                              <w:ind w:right="68"/>
+                              <w:rPr>
+                                <w:sz w:val="20"/>
+                                <w:szCs w:val="20"/>
+                                <w:lang w:val="pt-BR"/>
+                              </w:rPr>
+                            </w:pPr>
+                            <w:r>
+                              <w:rPr>
+                                <w:sz w:val="20"/>
+                                <w:szCs w:val="20"/>
+                                <w:lang w:val="pt-BR"/>
+                              </w:rPr>
+                              <w:t>Vermelho – Variáveis de condição</w:t>
+                            </w:r>
+                          </w:p>
+                          <w:p>
+                            <w:pPr>
+                              <w:pStyle w:val="PargrafodaLista"/>
+                              <w:numPr>
+                                <w:ilvl w:val="1"/>
+                                <w:numId w:val="2"/>
+                              </w:numPr>
+                              <w:spacing w:line="276" w:lineRule="auto"/>
+                              <w:ind w:right="68"/>
+                              <w:rPr>
+                                <w:sz w:val="20"/>
+                                <w:szCs w:val="20"/>
+                                <w:lang w:val="pt-BR"/>
+                              </w:rPr>
+                            </w:pPr>
+                            <w:r>
+                              <w:rPr>
+                                <w:sz w:val="20"/>
+                                <w:szCs w:val="20"/>
+                                <w:lang w:val="pt-BR"/>
+                              </w:rPr>
+                              <w:t>Azul – Unnamed pipes</w:t>
+                            </w:r>
+                          </w:p>
+                          <w:p>
+                            <w:pPr>
+                              <w:pStyle w:val="PargrafodaLista"/>
+                              <w:numPr>
+                                <w:ilvl w:val="1"/>
+                                <w:numId w:val="2"/>
+                              </w:numPr>
+                              <w:spacing w:line="276" w:lineRule="auto"/>
+                              <w:ind w:right="68"/>
+                              <w:rPr>
+                                <w:sz w:val="20"/>
+                                <w:szCs w:val="20"/>
+                                <w:lang w:val="pt-BR"/>
+                              </w:rPr>
+                            </w:pPr>
+                            <w:r>
+                              <w:rPr>
+                                <w:sz w:val="20"/>
+                                <w:szCs w:val="20"/>
+                                <w:lang w:val="pt-BR"/>
+                              </w:rPr>
+                              <w:t>Roxo – Named pipe</w:t>
+                            </w:r>
+                          </w:p>
+                          <w:p>
+                            <w:pPr>
+                              <w:pStyle w:val="PargrafodaLista"/>
+                              <w:numPr>
+                                <w:ilvl w:val="1"/>
+                                <w:numId w:val="2"/>
+                              </w:numPr>
+                              <w:spacing w:line="276" w:lineRule="auto"/>
+                              <w:ind w:right="68"/>
+                              <w:rPr>
+                                <w:sz w:val="20"/>
+                                <w:szCs w:val="20"/>
+                                <w:lang w:val="pt-BR"/>
+                              </w:rPr>
+                            </w:pPr>
+                            <w:r>
+                              <w:rPr>
+                                <w:sz w:val="20"/>
+                                <w:szCs w:val="20"/>
+                                <w:lang w:val="pt-BR"/>
+                              </w:rPr>
+                              <w:t>Verde – Message Queue</w:t>
+                            </w:r>
+                          </w:p>
+                          <w:p>
+                            <w:pPr>
+                              <w:pStyle w:val="PargrafodaLista"/>
+                              <w:numPr>
+                                <w:ilvl w:val="1"/>
+                                <w:numId w:val="2"/>
+                              </w:numPr>
+                              <w:spacing w:line="276" w:lineRule="auto"/>
+                              <w:ind w:right="68"/>
+                              <w:rPr>
+                                <w:sz w:val="20"/>
+                                <w:szCs w:val="20"/>
+                                <w:lang w:val="pt-BR"/>
+                              </w:rPr>
+                            </w:pPr>
+                            <w:r>
+                              <w:rPr>
+                                <w:sz w:val="20"/>
+                                <w:szCs w:val="20"/>
+                                <w:lang w:val="pt-BR"/>
+                              </w:rPr>
+                              <w:t>Preto – Acesso a recursos</w:t>
+                            </w:r>
+                          </w:p>
+                        </w:txbxContent>
+                      </wps:txbx>
+                      <wps:bodyPr rot="0" vert="horz" wrap="square" lIns="91440" tIns="45720" rIns="91440" bIns="45720" anchor="t" anchorCtr="0">
+                        <a:noAutofit/>
+                      </wps:bodyPr>
+                    </wps:wsp>
+                  </a:graphicData>
+                </a:graphic>
+                <wp14:sizeRelH relativeFrom="margin">
+                  <wp14:pctWidth>0</wp14:pctWidth>
+                </wp14:sizeRelH>
+                <wp14:sizeRelV relativeFrom="margin">
+                  <wp14:pctHeight>0</wp14:pctHeight>
+                </wp14:sizeRelV>
+              </wp:anchor>
+            </w:drawing>
+          </mc:Choice>
+          <mc:Fallback>
+            <w:pict>
+              <v:shape w14:anchorId="5AFE03DC" id="_x0000_s1029" type="#_x0000_t202" style="position:absolute;margin-left:198.6pt;margin-top:408.5pt;width:250.25pt;height:94.25pt;z-index:-251648000;visibility:visible;mso-wrap-style:square;mso-width-percent:0;mso-height-percent:0;mso-wrap-distance-left:9pt;mso-wrap-distance-top:3.6pt;mso-wrap-distance-right:9pt;mso-wrap-distance-bottom:3.6pt;mso-position-horizontal:absolute;mso-position-horizontal-relative:margin;mso-position-vertical:absolute;mso-position-vertical-relative:text;mso-width-percent:0;mso-height-percent:0;mso-width-relative:margin;mso-height-relative:margin;v-text-anchor:top" o:gfxdata="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" filled="f" stroked="f">
+                <v:textbox>
+                  <w:txbxContent>
+                    <w:p>
+                      <w:pPr>
+                        <w:pStyle w:val="PargrafodaLista"/>
+                        <w:numPr>
+                          <w:ilvl w:val="0"/>
+                          <w:numId w:val="2"/>
+                        </w:numPr>
+                        <w:spacing w:line="276" w:lineRule="auto"/>
+                        <w:ind w:right="68"/>
+                        <w:rPr>
+                          <w:sz w:val="20"/>
+                          <w:szCs w:val="20"/>
+                          <w:lang w:val="pt-BR"/>
+                        </w:rPr>
+                      </w:pPr>
+                      <w:r>
+                        <w:rPr>
+                          <w:sz w:val="20"/>
+                          <w:szCs w:val="20"/>
+                          <w:lang w:val="pt-BR"/>
+                        </w:rPr>
+                        <w:t xml:space="preserve">Setas: </w:t>
+                      </w:r>
+                    </w:p>
+                    <w:p>
+                      <w:pPr>
+                        <w:pStyle w:val="PargrafodaLista"/>
+                        <w:numPr>
+                          <w:ilvl w:val="1"/>
+                          <w:numId w:val="2"/>
+                        </w:numPr>
+                        <w:spacing w:line="276" w:lineRule="auto"/>
+                        <w:ind w:right="68"/>
+                        <w:rPr>
+                          <w:sz w:val="20"/>
+                          <w:szCs w:val="20"/>
+                          <w:lang w:val="pt-BR"/>
+                        </w:rPr>
+                      </w:pPr>
+                      <w:r>
+                        <w:rPr>
+                          <w:sz w:val="20"/>
+                          <w:szCs w:val="20"/>
+                          <w:lang w:val="pt-BR"/>
+                        </w:rPr>
+                        <w:t>Vermelho – Variáveis de condição</w:t>
+                      </w:r>
+                    </w:p>
+                    <w:p>
+                      <w:pPr>
+                        <w:pStyle w:val="PargrafodaLista"/>
+                        <w:numPr>
+                          <w:ilvl w:val="1"/>
+                          <w:numId w:val="2"/>
+                        </w:numPr>
+                        <w:spacing w:line="276" w:lineRule="auto"/>
+                        <w:ind w:right="68"/>
+                        <w:rPr>
+                          <w:sz w:val="20"/>
+                          <w:szCs w:val="20"/>
+                          <w:lang w:val="pt-BR"/>
+                        </w:rPr>
+                      </w:pPr>
+                      <w:r>
+                        <w:rPr>
+                          <w:sz w:val="20"/>
+                          <w:szCs w:val="20"/>
+                          <w:lang w:val="pt-BR"/>
+                        </w:rPr>
+                        <w:t>Azul – Unnamed pipes</w:t>
+                      </w:r>
+                    </w:p>
+                    <w:p>
+                      <w:pPr>
+                        <w:pStyle w:val="PargrafodaLista"/>
+                        <w:numPr>
+                          <w:ilvl w:val="1"/>
+                          <w:numId w:val="2"/>
+                        </w:numPr>
+                        <w:spacing w:line="276" w:lineRule="auto"/>
+                        <w:ind w:right="68"/>
+                        <w:rPr>
+                          <w:sz w:val="20"/>
+                          <w:szCs w:val="20"/>
+                          <w:lang w:val="pt-BR"/>
+                        </w:rPr>
+                      </w:pPr>
+                      <w:r>
+                        <w:rPr>
+                          <w:sz w:val="20"/>
+                          <w:szCs w:val="20"/>
+                          <w:lang w:val="pt-BR"/>
+                        </w:rPr>
+                        <w:t>Roxo – Named pipe</w:t>
+                      </w:r>
+                    </w:p>
+                    <w:p>
+                      <w:pPr>
+                        <w:pStyle w:val="PargrafodaLista"/>
+                        <w:numPr>
+                          <w:ilvl w:val="1"/>
+                          <w:numId w:val="2"/>
+                        </w:numPr>
+                        <w:spacing w:line="276" w:lineRule="auto"/>
+                        <w:ind w:right="68"/>
+                        <w:rPr>
+                          <w:sz w:val="20"/>
+                          <w:szCs w:val="20"/>
+                          <w:lang w:val="pt-BR"/>
+                        </w:rPr>
+                      </w:pPr>
+                      <w:r>
+                        <w:rPr>
+                          <w:sz w:val="20"/>
+                          <w:szCs w:val="20"/>
+                          <w:lang w:val="pt-BR"/>
+                        </w:rPr>
+                        <w:t>Verde – Message Queue</w:t>
+                      </w:r>
+                    </w:p>
+                    <w:p>
+                      <w:pPr>
+                        <w:pStyle w:val="PargrafodaLista"/>
+                        <w:numPr>
+                          <w:ilvl w:val="1"/>
+                          <w:numId w:val="2"/>
+                        </w:numPr>
+                        <w:spacing w:line="276" w:lineRule="auto"/>
+                        <w:ind w:right="68"/>
+                        <w:rPr>
+                          <w:sz w:val="20"/>
+                          <w:szCs w:val="20"/>
+                          <w:lang w:val="pt-BR"/>
+                        </w:rPr>
+                      </w:pPr>
+                      <w:r>
+                        <w:rPr>
+                          <w:sz w:val="20"/>
+                          <w:szCs w:val="20"/>
+                          <w:lang w:val="pt-BR"/>
+                        </w:rPr>
+                        <w:t>Preto – Acesso a recursos</w:t>
+                      </w:r>
+                    </w:p>
+                  </w:txbxContent>
+                </v:textbox>
+                <w10:wrap anchorx="margin"/>
+              </v:shape>
+            </w:pict>
+          </mc:Fallback>
+        </mc:AlternateContent>
+      </w:r>
+      <w:r>
+        <w:rPr>
+          <w:noProof/>
+        </w:rPr>
+        <mc:AlternateContent>
+          <mc:Choice Requires="wps">
+            <w:drawing>
+              <wp:anchor distT="45720" distB="45720" distL="114300" distR="114300" simplePos="0" relativeHeight="251670528" behindDoc="1" locked="0" layoutInCell="1" allowOverlap="1" wp14:anchorId="7ED58797" wp14:editId="11DF36CC">
+                <wp:simplePos x="0" y="0"/>
+                <wp:positionH relativeFrom="margin">
+                  <wp:align>center</wp:align>
+                </wp:positionH>
+                <wp:positionV relativeFrom="paragraph">
+                  <wp:posOffset>6334801</wp:posOffset>
+                </wp:positionV>
+                <wp:extent cx="6202680" cy="1819072"/>
+                <wp:effectExtent l="0" t="0" r="0" b="0"/>
+                <wp:wrapNone/>
+                <wp:docPr id="6" name="Caixa de Texto 2"/>
+                <wp:cNvGraphicFramePr>
+                  <a:graphicFrameLocks xmlns:a="http://schemas.openxmlformats.org/drawingml/2006/main"/>
+                </wp:cNvGraphicFramePr>
+                <a:graphic xmlns:a="http://schemas.openxmlformats.org/drawingml/2006/main">
+                  <a:graphicData uri="http://schemas.microsoft.com/office/word/2010/wordprocessingShape">
+                    <wps:wsp>
+                      <wps:cNvSpPr txBox="1">
+                        <a:spLocks noChangeArrowheads="1"/>
+                      </wps:cNvSpPr>
+                      <wps:spPr bwMode="auto">
+                        <a:xfrm>
+                          <a:off x="0" y="0"/>
+                          <a:ext cx="6202680" cy="1819072"/>
+                        </a:xfrm>
+                        <a:prstGeom prst="rect">
+                          <a:avLst/>
+                        </a:prstGeom>
+                        <a:noFill/>
+                        <a:ln w="9525">
+                          <a:noFill/>
+                          <a:miter lim="800000"/>
+                          <a:headEnd/>
+                          <a:tailEnd/>
+                        </a:ln>
+                      </wps:spPr>
+                      <wps:txbx>
+                        <w:txbxContent>
+                          <w:p>
+                            <w:pPr>
                               <w:rPr>
                                 <w:sz w:val="28"/>
                                 <w:szCs w:val="28"/>
@@ -1105,16 +1850,9 @@
                                 <w:sz w:val="19"/>
                                 <w:szCs w:val="19"/>
                               </w:rPr>
-                              <w:t xml:space="preserve"> offloading</w:t>
-                            </w:r>
-                            <w:r>
-                              <w:rPr>
-                                <w:rFonts w:cstheme="minorHAnsi"/>
-                                <w:sz w:val="19"/>
-                                <w:szCs w:val="19"/>
-                              </w:rPr>
-                              <w:t xml:space="preserve">, tendo em conta os parâmetros, abre um </w:t>
-                            </w:r>
+                              <w:t xml:space="preserve"> </w:t>
+                            </w:r>
+                            <w:proofErr w:type="spellStart"/>
                             <w:r>
                               <w:rPr>
                                 <w:rFonts w:cstheme="minorHAnsi"/>
@@ -1123,32 +1861,18 @@
                                 <w:sz w:val="19"/>
                                 <w:szCs w:val="19"/>
                               </w:rPr>
-                              <w:t>named pipe</w:t>
-                            </w:r>
+                              <w:t>offloading</w:t>
+                            </w:r>
+                            <w:proofErr w:type="spellEnd"/>
                             <w:r>
                               <w:rPr>
                                 <w:rFonts w:cstheme="minorHAnsi"/>
                                 <w:sz w:val="19"/>
                                 <w:szCs w:val="19"/>
                               </w:rPr>
-                              <w:t xml:space="preserve"> (TASK PIPE) para </w:t>
-                            </w:r>
-                            <w:r>
-                              <w:rPr>
-                                <w:rFonts w:cstheme="minorHAnsi"/>
-                                <w:sz w:val="19"/>
-                                <w:szCs w:val="19"/>
-                              </w:rPr>
-                              <w:t xml:space="preserve">escrita </w:t>
-                            </w:r>
-                            <w:r>
-                              <w:rPr>
-                                <w:rFonts w:cstheme="minorHAnsi"/>
-                                <w:sz w:val="19"/>
-                                <w:szCs w:val="19"/>
-                              </w:rPr>
-                              <w:t xml:space="preserve">e envia as tarefas pela </w:t>
-                            </w:r>
+                              <w:t xml:space="preserve">, tendo em conta os parâmetros, abre um </w:t>
+                            </w:r>
+                            <w:proofErr w:type="spellStart"/>
                             <w:r>
                               <w:rPr>
                                 <w:rFonts w:cstheme="minorHAnsi"/>
@@ -1157,16 +1881,9 @@
                                 <w:sz w:val="19"/>
                                 <w:szCs w:val="19"/>
                               </w:rPr>
-                              <w:t>TASK PIPE</w:t>
-                            </w:r>
-                            <w:r>
-                              <w:rPr>
-                                <w:rFonts w:cstheme="minorHAnsi"/>
-                                <w:sz w:val="19"/>
-                                <w:szCs w:val="19"/>
-                              </w:rPr>
-                              <w:t xml:space="preserve"> para o </w:t>
-                            </w:r>
+                              <w:t>named</w:t>
+                            </w:r>
+                            <w:proofErr w:type="spellEnd"/>
                             <w:r>
                               <w:rPr>
                                 <w:rFonts w:cstheme="minorHAnsi"/>
@@ -1175,40 +1892,9 @@
                                 <w:sz w:val="19"/>
                                 <w:szCs w:val="19"/>
                               </w:rPr>
-                              <w:t>Task Manager</w:t>
-                            </w:r>
-                            <w:r>
-                              <w:rPr>
-                                <w:rFonts w:cstheme="minorHAnsi"/>
-                                <w:sz w:val="19"/>
-                                <w:szCs w:val="19"/>
-                              </w:rPr>
-                              <w:t>.</w:t>
-                            </w:r>
-                            <w:r>
-                              <w:rPr>
-                                <w:rFonts w:cstheme="minorHAnsi"/>
-                                <w:sz w:val="19"/>
-                                <w:szCs w:val="19"/>
-                              </w:rPr>
                               <w:t xml:space="preserve"> </w:t>
                             </w:r>
-                            <w:r>
-                              <w:rPr>
-                                <w:rFonts w:cstheme="minorHAnsi"/>
-                                <w:sz w:val="19"/>
-                                <w:szCs w:val="19"/>
-                              </w:rPr>
-                              <w:t>O</w:t>
-                            </w:r>
-                            <w:r>
-                              <w:rPr>
-                                <w:rFonts w:cstheme="minorHAnsi"/>
-                                <w:sz w:val="19"/>
-                                <w:szCs w:val="19"/>
-                              </w:rPr>
-                              <w:t xml:space="preserve"> id de cada tarefa é baseado no</w:t>
-                            </w:r>
+                            <w:proofErr w:type="spellStart"/>
                             <w:r>
                               <w:rPr>
                                 <w:rFonts w:cstheme="minorHAnsi"/>
@@ -1217,15 +1903,32 @@
                                 <w:sz w:val="19"/>
                                 <w:szCs w:val="19"/>
                               </w:rPr>
-                              <w:t xml:space="preserve"> pid</w:t>
-                            </w:r>
+                              <w:t>pipe</w:t>
+                            </w:r>
+                            <w:proofErr w:type="spellEnd"/>
                             <w:r>
                               <w:rPr>
                                 <w:rFonts w:cstheme="minorHAnsi"/>
                                 <w:sz w:val="19"/>
                                 <w:szCs w:val="19"/>
                               </w:rPr>
-                              <w:t xml:space="preserve"> do </w:t>
+                              <w:t xml:space="preserve"> (TASK PIPE) para </w:t>
+                            </w:r>
+                            <w:r>
+                              <w:rPr>
+                                <w:rFonts w:cstheme="minorHAnsi"/>
+                                <w:sz w:val="19"/>
+                                <w:szCs w:val="19"/>
+                              </w:rPr>
+                              <w:t xml:space="preserve">escrita </w:t>
+                            </w:r>
+                            <w:r>
+                              <w:rPr>
+                                <w:rFonts w:cstheme="minorHAnsi"/>
+                                <w:sz w:val="19"/>
+                                <w:szCs w:val="19"/>
+                              </w:rPr>
+                              <w:t xml:space="preserve">e envia as tarefas pela </w:t>
                             </w:r>
                             <w:r>
                               <w:rPr>
@@ -1235,6 +1938,108 @@
                                 <w:sz w:val="19"/>
                                 <w:szCs w:val="19"/>
                               </w:rPr>
+                              <w:t>TASK PIPE</w:t>
+                            </w:r>
+                            <w:r>
+                              <w:rPr>
+                                <w:rFonts w:cstheme="minorHAnsi"/>
+                                <w:sz w:val="19"/>
+                                <w:szCs w:val="19"/>
+                              </w:rPr>
+                              <w:t xml:space="preserve"> para o </w:t>
+                            </w:r>
+                            <w:proofErr w:type="spellStart"/>
+                            <w:r>
+                              <w:rPr>
+                                <w:rFonts w:cstheme="minorHAnsi"/>
+                                <w:i/>
+                                <w:iCs/>
+                                <w:sz w:val="19"/>
+                                <w:szCs w:val="19"/>
+                              </w:rPr>
+                              <w:t>Task</w:t>
+                            </w:r>
+                            <w:proofErr w:type="spellEnd"/>
+                            <w:r>
+                              <w:rPr>
+                                <w:rFonts w:cstheme="minorHAnsi"/>
+                                <w:i/>
+                                <w:iCs/>
+                                <w:sz w:val="19"/>
+                                <w:szCs w:val="19"/>
+                              </w:rPr>
+                              <w:t xml:space="preserve"> Manager</w:t>
+                            </w:r>
+                            <w:r>
+                              <w:rPr>
+                                <w:rFonts w:cstheme="minorHAnsi"/>
+                                <w:sz w:val="19"/>
+                                <w:szCs w:val="19"/>
+                              </w:rPr>
+                              <w:t>.</w:t>
+                            </w:r>
+                            <w:r>
+                              <w:rPr>
+                                <w:rFonts w:cstheme="minorHAnsi"/>
+                                <w:sz w:val="19"/>
+                                <w:szCs w:val="19"/>
+                              </w:rPr>
+                              <w:t xml:space="preserve"> </w:t>
+                            </w:r>
+                            <w:r>
+                              <w:rPr>
+                                <w:rFonts w:cstheme="minorHAnsi"/>
+                                <w:sz w:val="19"/>
+                                <w:szCs w:val="19"/>
+                              </w:rPr>
+                              <w:t>O</w:t>
+                            </w:r>
+                            <w:r>
+                              <w:rPr>
+                                <w:rFonts w:cstheme="minorHAnsi"/>
+                                <w:sz w:val="19"/>
+                                <w:szCs w:val="19"/>
+                              </w:rPr>
+                              <w:t xml:space="preserve"> id de cada tarefa é baseado no</w:t>
+                            </w:r>
+                            <w:r>
+                              <w:rPr>
+                                <w:rFonts w:cstheme="minorHAnsi"/>
+                                <w:i/>
+                                <w:iCs/>
+                                <w:sz w:val="19"/>
+                                <w:szCs w:val="19"/>
+                              </w:rPr>
+                              <w:t xml:space="preserve"> </w:t>
+                            </w:r>
+                            <w:proofErr w:type="spellStart"/>
+                            <w:r>
+                              <w:rPr>
+                                <w:rFonts w:cstheme="minorHAnsi"/>
+                                <w:i/>
+                                <w:iCs/>
+                                <w:sz w:val="19"/>
+                                <w:szCs w:val="19"/>
+                              </w:rPr>
+                              <w:t>pid</w:t>
+                            </w:r>
+                            <w:proofErr w:type="spellEnd"/>
+                            <w:r>
+                              <w:rPr>
+                                <w:rFonts w:cstheme="minorHAnsi"/>
+                                <w:sz w:val="19"/>
+                                <w:szCs w:val="19"/>
+                              </w:rPr>
+                              <w:t xml:space="preserve"> do </w:t>
+                            </w:r>
+                            <w:r>
+                              <w:rPr>
+                                <w:rFonts w:cstheme="minorHAnsi"/>
+                                <w:i/>
+                                <w:iCs/>
+                                <w:sz w:val="19"/>
+                                <w:szCs w:val="19"/>
+                              </w:rPr>
                               <w:t>mobile node</w:t>
                             </w:r>
                             <w:r>
@@ -1309,6 +2114,7 @@
                               </w:rPr>
                               <w:t xml:space="preserve"> é usado um </w:t>
                             </w:r>
+                            <w:proofErr w:type="spellStart"/>
                             <w:r>
                               <w:rPr>
                                 <w:rFonts w:cstheme="minorHAnsi"/>
@@ -1319,6 +2125,7 @@
                               </w:rPr>
                               <w:t>mutex</w:t>
                             </w:r>
+                            <w:proofErr w:type="spellEnd"/>
                             <w:r>
                               <w:rPr>
                                 <w:rFonts w:cstheme="minorHAnsi"/>
@@ -1355,11 +2162,7 @@
           </mc:Choice>
           <mc:Fallback>
             <w:pict>
-              <v:shapetype w14:anchorId="7ED58797" id="_x0000_t202" coordsize="21600,21600" o:spt="202" path="m,l,21600r21600,l21600,xe">
-                <v:stroke joinstyle="miter"/>
-                <v:path gradientshapeok="t" o:connecttype="rect"/>
-              </v:shapetype>
-              <v:shape id="_x0000_s1028" type="#_x0000_t202" style="position:absolute;margin-left:-20.25pt;margin-top:468.3pt;width:488.4pt;height:162.6pt;z-index:-251645952;visibility:visible;mso-wrap-style:square;mso-width-percent:0;mso-height-percent:0;mso-wrap-distance-left:9pt;mso-wrap-distance-top:3.6pt;mso-wrap-distance-right:9pt;mso-wrap-distance-bottom:3.6pt;mso-position-horizontal:absolute;mso-position-horizontal-relative:margin;mso-position-vertical:absolute;mso-position-vertical-relative:text;mso-width-percent:0;mso-height-percent:0;mso-width-relative:margin;mso-height-relative:margin;v-text-anchor:top" o:gfxdata="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" filled="f" stroked="f">
+              <v:shape w14:anchorId="7ED58797" id="_x0000_s1030" type="#_x0000_t202" style="position:absolute;margin-left:0;margin-top:498.8pt;width:488.4pt;height:143.25pt;z-index:-251645952;visibility:visible;mso-wrap-style:square;mso-width-percent:0;mso-height-percent:0;mso-wrap-distance-left:9pt;mso-wrap-distance-top:3.6pt;mso-wrap-distance-right:9pt;mso-wrap-distance-bottom:3.6pt;mso-position-horizontal:center;mso-position-horizontal-relative:margin;mso-position-vertical:absolute;mso-position-vertical-relative:text;mso-width-percent:0;mso-height-percent:0;mso-width-relative:margin;mso-height-relative:margin;v-text-anchor:top" o:gfxdata="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" filled="f" stroked="f">
                 <v:textbox>
                   <w:txbxContent>
                     <w:p>
@@ -1441,16 +2244,9 @@
                           <w:sz w:val="19"/>
                           <w:szCs w:val="19"/>
                         </w:rPr>
-                        <w:t xml:space="preserve"> offloading</w:t>
-                      </w:r>
-                      <w:r>
-                        <w:rPr>
-                          <w:rFonts w:cstheme="minorHAnsi"/>
-                          <w:sz w:val="19"/>
-                          <w:szCs w:val="19"/>
-                        </w:rPr>
-                        <w:t xml:space="preserve">, tendo em conta os parâmetros, abre um </w:t>
-                      </w:r>
+                        <w:t xml:space="preserve"> </w:t>
+                      </w:r>
+                      <w:proofErr w:type="spellStart"/>
                       <w:r>
                         <w:rPr>
                           <w:rFonts w:cstheme="minorHAnsi"/>
@@ -1459,32 +2255,18 @@
                           <w:sz w:val="19"/>
                           <w:szCs w:val="19"/>
                         </w:rPr>
-                        <w:t>named pipe</w:t>
-                      </w:r>
+                        <w:t>offloading</w:t>
+                      </w:r>
+                      <w:proofErr w:type="spellEnd"/>
                       <w:r>
                         <w:rPr>
                           <w:rFonts w:cstheme="minorHAnsi"/>
                           <w:sz w:val="19"/>
                           <w:szCs w:val="19"/>
                         </w:rPr>
-                        <w:t xml:space="preserve"> (TASK PIPE) para </w:t>
-                      </w:r>
-                      <w:r>
-                        <w:rPr>
-                          <w:rFonts w:cstheme="minorHAnsi"/>
-                          <w:sz w:val="19"/>
-                          <w:szCs w:val="19"/>
-                        </w:rPr>
-                        <w:t xml:space="preserve">escrita </w:t>
-                      </w:r>
-                      <w:r>
-                        <w:rPr>
-                          <w:rFonts w:cstheme="minorHAnsi"/>
-                          <w:sz w:val="19"/>
-                          <w:szCs w:val="19"/>
-                        </w:rPr>
-                        <w:t xml:space="preserve">e envia as tarefas pela </w:t>
-                      </w:r>
+                        <w:t xml:space="preserve">, tendo em conta os parâmetros, abre um </w:t>
+                      </w:r>
+                      <w:proofErr w:type="spellStart"/>
                       <w:r>
                         <w:rPr>
                           <w:rFonts w:cstheme="minorHAnsi"/>
@@ -1493,16 +2275,9 @@
                           <w:sz w:val="19"/>
                           <w:szCs w:val="19"/>
                         </w:rPr>
-                        <w:t>TASK PIPE</w:t>
-                      </w:r>
-                      <w:r>
-                        <w:rPr>
-                          <w:rFonts w:cstheme="minorHAnsi"/>
-                          <w:sz w:val="19"/>
-                          <w:szCs w:val="19"/>
-                        </w:rPr>
-                        <w:t xml:space="preserve"> para o </w:t>
-                      </w:r>
+                        <w:t>named</w:t>
+                      </w:r>
+                      <w:proofErr w:type="spellEnd"/>
                       <w:r>
                         <w:rPr>
                           <w:rFonts w:cstheme="minorHAnsi"/>
@@ -1511,40 +2286,9 @@
                           <w:sz w:val="19"/>
                           <w:szCs w:val="19"/>
                         </w:rPr>
-                        <w:t>Task Manager</w:t>
-                      </w:r>
-                      <w:r>
-                        <w:rPr>
-                          <w:rFonts w:cstheme="minorHAnsi"/>
-                          <w:sz w:val="19"/>
-                          <w:szCs w:val="19"/>
-                        </w:rPr>
-                        <w:t>.</w:t>
-                      </w:r>
-                      <w:r>
-                        <w:rPr>
-                          <w:rFonts w:cstheme="minorHAnsi"/>
-                          <w:sz w:val="19"/>
-                          <w:szCs w:val="19"/>
-                        </w:rPr>
                         <w:t xml:space="preserve"> </w:t>
                       </w:r>
-                      <w:r>
-                        <w:rPr>
-                          <w:rFonts w:cstheme="minorHAnsi"/>
-                          <w:sz w:val="19"/>
-                          <w:szCs w:val="19"/>
-                        </w:rPr>
-                        <w:t>O</w:t>
-                      </w:r>
-                      <w:r>
-                        <w:rPr>
-                          <w:rFonts w:cstheme="minorHAnsi"/>
-                          <w:sz w:val="19"/>
-                          <w:szCs w:val="19"/>
-                        </w:rPr>
-                        <w:t xml:space="preserve"> id de cada tarefa é baseado no</w:t>
-                      </w:r>
+                      <w:proofErr w:type="spellStart"/>
                       <w:r>
                         <w:rPr>
                           <w:rFonts w:cstheme="minorHAnsi"/>
@@ -1553,15 +2297,32 @@
                           <w:sz w:val="19"/>
                           <w:szCs w:val="19"/>
                         </w:rPr>
-                        <w:t xml:space="preserve"> pid</w:t>
-                      </w:r>
+                        <w:t>pipe</w:t>
+                      </w:r>
+                      <w:proofErr w:type="spellEnd"/>
                       <w:r>
                         <w:rPr>
                           <w:rFonts w:cstheme="minorHAnsi"/>
                           <w:sz w:val="19"/>
                           <w:szCs w:val="19"/>
                         </w:rPr>
-                        <w:t xml:space="preserve"> do </w:t>
+                        <w:t xml:space="preserve"> (TASK PIPE) para </w:t>
+                      </w:r>
+                      <w:r>
+                        <w:rPr>
+                          <w:rFonts w:cstheme="minorHAnsi"/>
+                          <w:sz w:val="19"/>
+                          <w:szCs w:val="19"/>
+                        </w:rPr>
+                        <w:t xml:space="preserve">escrita </w:t>
+                      </w:r>
+                      <w:r>
+                        <w:rPr>
+                          <w:rFonts w:cstheme="minorHAnsi"/>
+                          <w:sz w:val="19"/>
+                          <w:szCs w:val="19"/>
+                        </w:rPr>
+                        <w:t xml:space="preserve">e envia as tarefas pela </w:t>
                       </w:r>
                       <w:r>
                         <w:rPr>
@@ -1571,6 +2332,108 @@
                           <w:sz w:val="19"/>
                           <w:szCs w:val="19"/>
                         </w:rPr>
+                        <w:t>TASK PIPE</w:t>
+                      </w:r>
+                      <w:r>
+                        <w:rPr>
+                          <w:rFonts w:cstheme="minorHAnsi"/>
+                          <w:sz w:val="19"/>
+                          <w:szCs w:val="19"/>
+                        </w:rPr>
+                        <w:t xml:space="preserve"> para o </w:t>
+                      </w:r>
+                      <w:proofErr w:type="spellStart"/>
+                      <w:r>
+                        <w:rPr>
+                          <w:rFonts w:cstheme="minorHAnsi"/>
+                          <w:i/>
+                          <w:iCs/>
+                          <w:sz w:val="19"/>
+                          <w:szCs w:val="19"/>
+                        </w:rPr>
+                        <w:t>Task</w:t>
+                      </w:r>
+                      <w:proofErr w:type="spellEnd"/>
+                      <w:r>
+                        <w:rPr>
+                          <w:rFonts w:cstheme="minorHAnsi"/>
+                          <w:i/>
+                          <w:iCs/>
+                          <w:sz w:val="19"/>
+                          <w:szCs w:val="19"/>
+                        </w:rPr>
+                        <w:t xml:space="preserve"> Manager</w:t>
+                      </w:r>
+                      <w:r>
+                        <w:rPr>
+                          <w:rFonts w:cstheme="minorHAnsi"/>
+                          <w:sz w:val="19"/>
+                          <w:szCs w:val="19"/>
+                        </w:rPr>
+                        <w:t>.</w:t>
+                      </w:r>
+                      <w:r>
+                        <w:rPr>
+                          <w:rFonts w:cstheme="minorHAnsi"/>
+                          <w:sz w:val="19"/>
+                          <w:szCs w:val="19"/>
+                        </w:rPr>
+                        <w:t xml:space="preserve"> </w:t>
+                      </w:r>
+                      <w:r>
+                        <w:rPr>
+                          <w:rFonts w:cstheme="minorHAnsi"/>
+                          <w:sz w:val="19"/>
+                          <w:szCs w:val="19"/>
+                        </w:rPr>
+                        <w:t>O</w:t>
+                      </w:r>
+                      <w:r>
+                        <w:rPr>
+                          <w:rFonts w:cstheme="minorHAnsi"/>
+                          <w:sz w:val="19"/>
+                          <w:szCs w:val="19"/>
+                        </w:rPr>
+                        <w:t xml:space="preserve"> id de cada tarefa é baseado no</w:t>
+                      </w:r>
+                      <w:r>
+                        <w:rPr>
+                          <w:rFonts w:cstheme="minorHAnsi"/>
+                          <w:i/>
+                          <w:iCs/>
+                          <w:sz w:val="19"/>
+                          <w:szCs w:val="19"/>
+                        </w:rPr>
+                        <w:t xml:space="preserve"> </w:t>
+                      </w:r>
+                      <w:proofErr w:type="spellStart"/>
+                      <w:r>
+                        <w:rPr>
+                          <w:rFonts w:cstheme="minorHAnsi"/>
+                          <w:i/>
+                          <w:iCs/>
+                          <w:sz w:val="19"/>
+                          <w:szCs w:val="19"/>
+                        </w:rPr>
+                        <w:t>pid</w:t>
+                      </w:r>
+                      <w:proofErr w:type="spellEnd"/>
+                      <w:r>
+                        <w:rPr>
+                          <w:rFonts w:cstheme="minorHAnsi"/>
+                          <w:sz w:val="19"/>
+                          <w:szCs w:val="19"/>
+                        </w:rPr>
+                        <w:t xml:space="preserve"> do </w:t>
+                      </w:r>
+                      <w:r>
+                        <w:rPr>
+                          <w:rFonts w:cstheme="minorHAnsi"/>
+                          <w:i/>
+                          <w:iCs/>
+                          <w:sz w:val="19"/>
+                          <w:szCs w:val="19"/>
+                        </w:rPr>
                         <w:t>mobile node</w:t>
                       </w:r>
                       <w:r>
@@ -1645,6 +2508,7 @@
                         </w:rPr>
                         <w:t xml:space="preserve"> é usado um </w:t>
                       </w:r>
+                      <w:proofErr w:type="spellStart"/>
                       <w:r>
                         <w:rPr>
                           <w:rFonts w:cstheme="minorHAnsi"/>
@@ -1655,6 +2519,7 @@
                         </w:rPr>
                         <w:t>mutex</w:t>
                       </w:r>
+                      <w:proofErr w:type="spellEnd"/>
                       <w:r>
                         <w:rPr>
                           <w:rFonts w:cstheme="minorHAnsi"/>
@@ -1681,760 +2546,6 @@
         </mc:AlternateContent>
       </w:r>
       <w:r>
-        <w:rPr>
-          <w:noProof/>
-        </w:rPr>
-        <mc:AlternateContent>
-          <mc:Choice Requires="wps">
-            <w:drawing>
-              <wp:anchor distT="45720" distB="45720" distL="114300" distR="114300" simplePos="0" relativeHeight="251668480" behindDoc="1" locked="0" layoutInCell="1" allowOverlap="1" wp14:anchorId="5AFE03DC" wp14:editId="510DBDD6">
-                <wp:simplePos x="0" y="0"/>
-                <wp:positionH relativeFrom="margin">
-                  <wp:posOffset>2522674</wp:posOffset>
-                </wp:positionH>
-                <wp:positionV relativeFrom="paragraph">
-                  <wp:posOffset>4784907</wp:posOffset>
-                </wp:positionV>
-                <wp:extent cx="3178628" cy="1197428"/>
-                <wp:effectExtent l="0" t="0" r="0" b="3175"/>
-                <wp:wrapNone/>
-                <wp:docPr id="5" name="Caixa de Texto 2"/>
-                <wp:cNvGraphicFramePr>
-                  <a:graphicFrameLocks xmlns:a="http://schemas.openxmlformats.org/drawingml/2006/main"/>
-                </wp:cNvGraphicFramePr>
-                <a:graphic xmlns:a="http://schemas.openxmlformats.org/drawingml/2006/main">
-                  <a:graphicData uri="http://schemas.microsoft.com/office/word/2010/wordprocessingShape">
-                    <wps:wsp>
-                      <wps:cNvSpPr txBox="1">
-                        <a:spLocks noChangeArrowheads="1"/>
-                      </wps:cNvSpPr>
-                      <wps:spPr bwMode="auto">
-                        <a:xfrm>
-                          <a:off x="0" y="0"/>
-                          <a:ext cx="3178628" cy="1197428"/>
-                        </a:xfrm>
-                        <a:prstGeom prst="rect">
-                          <a:avLst/>
-                        </a:prstGeom>
-                        <a:noFill/>
-                        <a:ln w="9525">
-                          <a:noFill/>
-                          <a:miter lim="800000"/>
-                          <a:headEnd/>
-                          <a:tailEnd/>
-                        </a:ln>
-                      </wps:spPr>
-                      <wps:txbx>
-                        <w:txbxContent>
-                          <w:p>
-                            <w:pPr>
-                              <w:pStyle w:val="ListParagraph"/>
-                              <w:numPr>
-                                <w:ilvl w:val="0"/>
-                                <w:numId w:val="2"/>
-                              </w:numPr>
-                              <w:spacing w:line="276" w:lineRule="auto"/>
-                              <w:ind w:right="68"/>
-                              <w:rPr>
-                                <w:sz w:val="20"/>
-                                <w:szCs w:val="20"/>
-                                <w:lang w:val="pt-BR"/>
-                              </w:rPr>
-                            </w:pPr>
-                            <w:r>
-                              <w:rPr>
-                                <w:sz w:val="20"/>
-                                <w:szCs w:val="20"/>
-                                <w:lang w:val="pt-BR"/>
-                              </w:rPr>
-                              <w:t xml:space="preserve">Setas: </w:t>
-                            </w:r>
-                          </w:p>
-                          <w:p>
-                            <w:pPr>
-                              <w:pStyle w:val="ListParagraph"/>
-                              <w:numPr>
-                                <w:ilvl w:val="1"/>
-                                <w:numId w:val="2"/>
-                              </w:numPr>
-                              <w:spacing w:line="276" w:lineRule="auto"/>
-                              <w:ind w:right="68"/>
-                              <w:rPr>
-                                <w:sz w:val="20"/>
-                                <w:szCs w:val="20"/>
-                                <w:lang w:val="pt-BR"/>
-                              </w:rPr>
-                            </w:pPr>
-                            <w:r>
-                              <w:rPr>
-                                <w:sz w:val="20"/>
-                                <w:szCs w:val="20"/>
-                                <w:lang w:val="pt-BR"/>
-                              </w:rPr>
-                              <w:t>Vermelho – Variáveis de condição</w:t>
-                            </w:r>
-                          </w:p>
-                          <w:p>
-                            <w:pPr>
-                              <w:pStyle w:val="ListParagraph"/>
-                              <w:numPr>
-                                <w:ilvl w:val="1"/>
-                                <w:numId w:val="2"/>
-                              </w:numPr>
-                              <w:spacing w:line="276" w:lineRule="auto"/>
-                              <w:ind w:right="68"/>
-                              <w:rPr>
-                                <w:sz w:val="20"/>
-                                <w:szCs w:val="20"/>
-                                <w:lang w:val="pt-BR"/>
-                              </w:rPr>
-                            </w:pPr>
-                            <w:r>
-                              <w:rPr>
-                                <w:sz w:val="20"/>
-                                <w:szCs w:val="20"/>
-                                <w:lang w:val="pt-BR"/>
-                              </w:rPr>
-                              <w:t>Azul – Unnamed pipes</w:t>
-                            </w:r>
-                          </w:p>
-                          <w:p>
-                            <w:pPr>
-                              <w:pStyle w:val="ListParagraph"/>
-                              <w:numPr>
-                                <w:ilvl w:val="1"/>
-                                <w:numId w:val="2"/>
-                              </w:numPr>
-                              <w:spacing w:line="276" w:lineRule="auto"/>
-                              <w:ind w:right="68"/>
-                              <w:rPr>
-                                <w:sz w:val="20"/>
-                                <w:szCs w:val="20"/>
-                                <w:lang w:val="pt-BR"/>
-                              </w:rPr>
-                            </w:pPr>
-                            <w:r>
-                              <w:rPr>
-                                <w:sz w:val="20"/>
-                                <w:szCs w:val="20"/>
-                                <w:lang w:val="pt-BR"/>
-                              </w:rPr>
-                              <w:t>Roxo – Named pipe</w:t>
-                            </w:r>
-                          </w:p>
-                          <w:p>
-                            <w:pPr>
-                              <w:pStyle w:val="ListParagraph"/>
-                              <w:numPr>
-                                <w:ilvl w:val="1"/>
-                                <w:numId w:val="2"/>
-                              </w:numPr>
-                              <w:spacing w:line="276" w:lineRule="auto"/>
-                              <w:ind w:right="68"/>
-                              <w:rPr>
-                                <w:sz w:val="20"/>
-                                <w:szCs w:val="20"/>
-                                <w:lang w:val="pt-BR"/>
-                              </w:rPr>
-                            </w:pPr>
-                            <w:r>
-                              <w:rPr>
-                                <w:sz w:val="20"/>
-                                <w:szCs w:val="20"/>
-                                <w:lang w:val="pt-BR"/>
-                              </w:rPr>
-                              <w:t>Verde – Message Queue</w:t>
-                            </w:r>
-                          </w:p>
-                          <w:p>
-                            <w:pPr>
-                              <w:pStyle w:val="ListParagraph"/>
-                              <w:numPr>
-                                <w:ilvl w:val="1"/>
-                                <w:numId w:val="2"/>
-                              </w:numPr>
-                              <w:spacing w:line="276" w:lineRule="auto"/>
-                              <w:ind w:right="68"/>
-                              <w:rPr>
-                                <w:sz w:val="20"/>
-                                <w:szCs w:val="20"/>
-                                <w:lang w:val="pt-BR"/>
-                              </w:rPr>
-                            </w:pPr>
-                            <w:r>
-                              <w:rPr>
-                                <w:sz w:val="20"/>
-                                <w:szCs w:val="20"/>
-                                <w:lang w:val="pt-BR"/>
-                              </w:rPr>
-                              <w:t>Preto – Acesso a recursos</w:t>
-                            </w:r>
-                          </w:p>
-                        </w:txbxContent>
-                      </wps:txbx>
-                      <wps:bodyPr rot="0" vert="horz" wrap="square" lIns="91440" tIns="45720" rIns="91440" bIns="45720" anchor="t" anchorCtr="0">
-                        <a:noAutofit/>
-                      </wps:bodyPr>
-                    </wps:wsp>
-                  </a:graphicData>
-                </a:graphic>
-                <wp14:sizeRelH relativeFrom="margin">
-                  <wp14:pctWidth>0</wp14:pctWidth>
-                </wp14:sizeRelH>
-                <wp14:sizeRelV relativeFrom="margin">
-                  <wp14:pctHeight>0</wp14:pctHeight>
-                </wp14:sizeRelV>
-              </wp:anchor>
-            </w:drawing>
-          </mc:Choice>
-          <mc:Fallback>
-            <w:pict>
-              <v:shape w14:anchorId="5AFE03DC" id="_x0000_s1029" type="#_x0000_t202" style="position:absolute;margin-left:198.65pt;margin-top:376.75pt;width:250.3pt;height:94.3pt;z-index:-251648000;visibility:visible;mso-wrap-style:square;mso-width-percent:0;mso-height-percent:0;mso-wrap-distance-left:9pt;mso-wrap-distance-top:3.6pt;mso-wrap-distance-right:9pt;mso-wrap-distance-bottom:3.6pt;mso-position-horizontal:absolute;mso-position-horizontal-relative:margin;mso-position-vertical:absolute;mso-position-vertical-relative:text;mso-width-percent:0;mso-height-percent:0;mso-width-relative:margin;mso-height-relative:margin;v-text-anchor:top" o:gfxdata="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" filled="f" stroked="f">
-                <v:textbox>
-                  <w:txbxContent>
-                    <w:p>
-                      <w:pPr>
-                        <w:pStyle w:val="PargrafodaLista"/>
-                        <w:numPr>
-                          <w:ilvl w:val="0"/>
-                          <w:numId w:val="2"/>
-                        </w:numPr>
-                        <w:spacing w:line="276" w:lineRule="auto"/>
-                        <w:ind w:right="68"/>
-                        <w:rPr>
-                          <w:sz w:val="20"/>
-                          <w:szCs w:val="20"/>
-                          <w:lang w:val="pt-BR"/>
-                        </w:rPr>
-                      </w:pPr>
-                      <w:r>
-                        <w:rPr>
-                          <w:sz w:val="20"/>
-                          <w:szCs w:val="20"/>
-                          <w:lang w:val="pt-BR"/>
-                        </w:rPr>
-                        <w:t xml:space="preserve">Setas: </w:t>
-                      </w:r>
-                    </w:p>
-                    <w:p>
-                      <w:pPr>
-                        <w:pStyle w:val="PargrafodaLista"/>
-                        <w:numPr>
-                          <w:ilvl w:val="1"/>
-                          <w:numId w:val="2"/>
-                        </w:numPr>
-                        <w:spacing w:line="276" w:lineRule="auto"/>
-                        <w:ind w:right="68"/>
-                        <w:rPr>
-                          <w:sz w:val="20"/>
-                          <w:szCs w:val="20"/>
-                          <w:lang w:val="pt-BR"/>
-                        </w:rPr>
-                      </w:pPr>
-                      <w:r>
-                        <w:rPr>
-                          <w:sz w:val="20"/>
-                          <w:szCs w:val="20"/>
-                          <w:lang w:val="pt-BR"/>
-                        </w:rPr>
-                        <w:t>Vermelho – Variáveis de condição</w:t>
-                      </w:r>
-                    </w:p>
-                    <w:p>
-                      <w:pPr>
-                        <w:pStyle w:val="PargrafodaLista"/>
-                        <w:numPr>
-                          <w:ilvl w:val="1"/>
-                          <w:numId w:val="2"/>
-                        </w:numPr>
-                        <w:spacing w:line="276" w:lineRule="auto"/>
-                        <w:ind w:right="68"/>
-                        <w:rPr>
-                          <w:sz w:val="20"/>
-                          <w:szCs w:val="20"/>
-                          <w:lang w:val="pt-BR"/>
-                        </w:rPr>
-                      </w:pPr>
-                      <w:r>
-                        <w:rPr>
-                          <w:sz w:val="20"/>
-                          <w:szCs w:val="20"/>
-                          <w:lang w:val="pt-BR"/>
-                        </w:rPr>
-                        <w:t>Azul – Unnamed pipes</w:t>
-                      </w:r>
-                    </w:p>
-                    <w:p>
-                      <w:pPr>
-                        <w:pStyle w:val="PargrafodaLista"/>
-                        <w:numPr>
-                          <w:ilvl w:val="1"/>
-                          <w:numId w:val="2"/>
-                        </w:numPr>
-                        <w:spacing w:line="276" w:lineRule="auto"/>
-                        <w:ind w:right="68"/>
-                        <w:rPr>
-                          <w:sz w:val="20"/>
-                          <w:szCs w:val="20"/>
-                          <w:lang w:val="pt-BR"/>
-                        </w:rPr>
-                      </w:pPr>
-                      <w:r>
-                        <w:rPr>
-                          <w:sz w:val="20"/>
-                          <w:szCs w:val="20"/>
-                          <w:lang w:val="pt-BR"/>
-                        </w:rPr>
-                        <w:t>Roxo – Named pipe</w:t>
-                      </w:r>
-                    </w:p>
-                    <w:p>
-                      <w:pPr>
-                        <w:pStyle w:val="PargrafodaLista"/>
-                        <w:numPr>
-                          <w:ilvl w:val="1"/>
-                          <w:numId w:val="2"/>
-                        </w:numPr>
-                        <w:spacing w:line="276" w:lineRule="auto"/>
-                        <w:ind w:right="68"/>
-                        <w:rPr>
-                          <w:sz w:val="20"/>
-                          <w:szCs w:val="20"/>
-                          <w:lang w:val="pt-BR"/>
-                        </w:rPr>
-                      </w:pPr>
-                      <w:r>
-                        <w:rPr>
-                          <w:sz w:val="20"/>
-                          <w:szCs w:val="20"/>
-                          <w:lang w:val="pt-BR"/>
-                        </w:rPr>
-                        <w:t>Verde – Message Queue</w:t>
-                      </w:r>
-                    </w:p>
-                    <w:p>
-                      <w:pPr>
-                        <w:pStyle w:val="PargrafodaLista"/>
-                        <w:numPr>
-                          <w:ilvl w:val="1"/>
-                          <w:numId w:val="2"/>
-                        </w:numPr>
-                        <w:spacing w:line="276" w:lineRule="auto"/>
-                        <w:ind w:right="68"/>
-                        <w:rPr>
-                          <w:sz w:val="20"/>
-                          <w:szCs w:val="20"/>
-                          <w:lang w:val="pt-BR"/>
-                        </w:rPr>
-                      </w:pPr>
-                      <w:r>
-                        <w:rPr>
-                          <w:sz w:val="20"/>
-                          <w:szCs w:val="20"/>
-                          <w:lang w:val="pt-BR"/>
-                        </w:rPr>
-                        <w:t>Preto – Acesso a recursos</w:t>
-                      </w:r>
-                    </w:p>
-                  </w:txbxContent>
-                </v:textbox>
-                <w10:wrap anchorx="margin"/>
-              </v:shape>
-            </w:pict>
-          </mc:Fallback>
-        </mc:AlternateContent>
-      </w:r>
-      <w:r>
-        <w:rPr>
-          <w:noProof/>
-        </w:rPr>
-        <mc:AlternateContent>
-          <mc:Choice Requires="wps">
-            <w:drawing>
-              <wp:anchor distT="45720" distB="45720" distL="114300" distR="114300" simplePos="0" relativeHeight="251665408" behindDoc="1" locked="0" layoutInCell="1" allowOverlap="1" wp14:anchorId="21B797E9" wp14:editId="38059AD4">
-                <wp:simplePos x="0" y="0"/>
-                <wp:positionH relativeFrom="margin">
-                  <wp:posOffset>-402772</wp:posOffset>
-                </wp:positionH>
-                <wp:positionV relativeFrom="paragraph">
-                  <wp:posOffset>4630420</wp:posOffset>
-                </wp:positionV>
-                <wp:extent cx="3178628" cy="1197428"/>
-                <wp:effectExtent l="0" t="0" r="0" b="3175"/>
-                <wp:wrapNone/>
-                <wp:docPr id="3" name="Caixa de Texto 2"/>
-                <wp:cNvGraphicFramePr>
-                  <a:graphicFrameLocks xmlns:a="http://schemas.openxmlformats.org/drawingml/2006/main"/>
-                </wp:cNvGraphicFramePr>
-                <a:graphic xmlns:a="http://schemas.openxmlformats.org/drawingml/2006/main">
-                  <a:graphicData uri="http://schemas.microsoft.com/office/word/2010/wordprocessingShape">
-                    <wps:wsp>
-                      <wps:cNvSpPr txBox="1">
-                        <a:spLocks noChangeArrowheads="1"/>
-                      </wps:cNvSpPr>
-                      <wps:spPr bwMode="auto">
-                        <a:xfrm>
-                          <a:off x="0" y="0"/>
-                          <a:ext cx="3178628" cy="1197428"/>
-                        </a:xfrm>
-                        <a:prstGeom prst="rect">
-                          <a:avLst/>
-                        </a:prstGeom>
-                        <a:noFill/>
-                        <a:ln w="9525">
-                          <a:noFill/>
-                          <a:miter lim="800000"/>
-                          <a:headEnd/>
-                          <a:tailEnd/>
-                        </a:ln>
-                      </wps:spPr>
-                      <wps:txbx>
-                        <w:txbxContent>
-                          <w:p>
-                            <w:pPr>
-                              <w:spacing w:after="0" w:line="276" w:lineRule="auto"/>
-                              <w:ind w:right="68"/>
-                              <w:rPr>
-                                <w:sz w:val="20"/>
-                                <w:szCs w:val="20"/>
-                                <w:lang w:val="pt-BR"/>
-                              </w:rPr>
-                            </w:pPr>
-                            <w:r>
-                              <w:rPr>
-                                <w:sz w:val="20"/>
-                                <w:szCs w:val="20"/>
-                                <w:lang w:val="pt-BR"/>
-                              </w:rPr>
-                              <w:t>Legenda:</w:t>
-                            </w:r>
-                          </w:p>
-                          <w:p>
-                            <w:pPr>
-                              <w:pStyle w:val="ListParagraph"/>
-                              <w:numPr>
-                                <w:ilvl w:val="0"/>
-                                <w:numId w:val="1"/>
-                              </w:numPr>
-                              <w:spacing w:after="0" w:line="276" w:lineRule="auto"/>
-                              <w:ind w:right="68"/>
-                              <w:rPr>
-                                <w:sz w:val="20"/>
-                                <w:szCs w:val="20"/>
-                                <w:lang w:val="pt-BR"/>
-                              </w:rPr>
-                            </w:pPr>
-                            <w:r>
-                              <w:rPr>
-                                <w:sz w:val="20"/>
-                                <w:szCs w:val="20"/>
-                                <w:lang w:val="pt-BR"/>
-                              </w:rPr>
-                              <w:t>Formas:</w:t>
-                            </w:r>
-                          </w:p>
-                          <w:p>
-                            <w:pPr>
-                              <w:pStyle w:val="ListParagraph"/>
-                              <w:numPr>
-                                <w:ilvl w:val="1"/>
-                                <w:numId w:val="1"/>
-                              </w:numPr>
-                              <w:spacing w:after="0" w:line="276" w:lineRule="auto"/>
-                              <w:ind w:right="68"/>
-                              <w:rPr>
-                                <w:sz w:val="20"/>
-                                <w:szCs w:val="20"/>
-                                <w:lang w:val="pt-BR"/>
-                              </w:rPr>
-                            </w:pPr>
-                            <w:r>
-                              <w:rPr>
-                                <w:sz w:val="20"/>
-                                <w:szCs w:val="20"/>
-                                <w:lang w:val="pt-BR"/>
-                              </w:rPr>
-                              <w:t>Hexágono – Threads</w:t>
-                            </w:r>
-                          </w:p>
-                          <w:p>
-                            <w:pPr>
-                              <w:pStyle w:val="ListParagraph"/>
-                              <w:numPr>
-                                <w:ilvl w:val="1"/>
-                                <w:numId w:val="1"/>
-                              </w:numPr>
-                              <w:spacing w:after="0" w:line="276" w:lineRule="auto"/>
-                              <w:ind w:right="68"/>
-                              <w:rPr>
-                                <w:sz w:val="20"/>
-                                <w:szCs w:val="20"/>
-                                <w:lang w:val="pt-BR"/>
-                              </w:rPr>
-                            </w:pPr>
-                            <w:r>
-                              <w:rPr>
-                                <w:sz w:val="20"/>
-                                <w:szCs w:val="20"/>
-                                <w:lang w:val="pt-BR"/>
-                              </w:rPr>
-                              <w:t>Elipse – Recursos</w:t>
-                            </w:r>
-                          </w:p>
-                          <w:p>
-                            <w:pPr>
-                              <w:pStyle w:val="ListParagraph"/>
-                              <w:numPr>
-                                <w:ilvl w:val="1"/>
-                                <w:numId w:val="1"/>
-                              </w:numPr>
-                              <w:spacing w:after="0" w:line="276" w:lineRule="auto"/>
-                              <w:ind w:right="68"/>
-                              <w:rPr>
-                                <w:sz w:val="20"/>
-                                <w:szCs w:val="20"/>
-                                <w:lang w:val="pt-BR"/>
-                              </w:rPr>
-                            </w:pPr>
-                            <w:r>
-                              <w:rPr>
-                                <w:sz w:val="20"/>
-                                <w:szCs w:val="20"/>
-                                <w:lang w:val="pt-BR"/>
-                              </w:rPr>
-                              <w:t>Retângulo –</w:t>
-                            </w:r>
-                            <w:r>
-                              <w:rPr>
-                                <w:sz w:val="20"/>
-                                <w:szCs w:val="20"/>
-                                <w:lang w:val="pt-BR"/>
-                              </w:rPr>
-                              <w:t xml:space="preserve"> </w:t>
-                            </w:r>
-                            <w:r>
-                              <w:rPr>
-                                <w:sz w:val="20"/>
-                                <w:szCs w:val="20"/>
-                                <w:lang w:val="pt-BR"/>
-                              </w:rPr>
-                              <w:t>Processos</w:t>
-                            </w:r>
-                          </w:p>
-                          <w:p>
-                            <w:pPr>
-                              <w:pStyle w:val="ListParagraph"/>
-                              <w:numPr>
-                                <w:ilvl w:val="1"/>
-                                <w:numId w:val="1"/>
-                              </w:numPr>
-                              <w:spacing w:after="0" w:line="276" w:lineRule="auto"/>
-                              <w:ind w:right="68"/>
-                              <w:rPr>
-                                <w:sz w:val="20"/>
-                                <w:szCs w:val="20"/>
-                                <w:lang w:val="pt-BR"/>
-                              </w:rPr>
-                            </w:pPr>
-                            <w:r>
-                              <w:rPr>
-                                <w:sz w:val="20"/>
-                                <w:szCs w:val="20"/>
-                                <w:lang w:val="pt-BR"/>
-                              </w:rPr>
-                              <w:t>Paralelogramo – Semáforos / Mutexes</w:t>
-                            </w:r>
-                          </w:p>
-                        </w:txbxContent>
-                      </wps:txbx>
-                      <wps:bodyPr rot="0" vert="horz" wrap="square" lIns="91440" tIns="45720" rIns="91440" bIns="45720" anchor="t" anchorCtr="0">
-                        <a:noAutofit/>
-                      </wps:bodyPr>
-                    </wps:wsp>
-                  </a:graphicData>
-                </a:graphic>
-                <wp14:sizeRelH relativeFrom="margin">
-                  <wp14:pctWidth>0</wp14:pctWidth>
-                </wp14:sizeRelH>
-                <wp14:sizeRelV relativeFrom="margin">
-                  <wp14:pctHeight>0</wp14:pctHeight>
-                </wp14:sizeRelV>
-              </wp:anchor>
-            </w:drawing>
-          </mc:Choice>
-          <mc:Fallback>
-            <w:pict>
-              <v:shapetype w14:anchorId="21B797E9" id="_x0000_t202" coordsize="21600,21600" o:spt="202" path="m,l,21600r21600,l21600,xe">
-                <v:stroke joinstyle="miter"/>
-                <v:path gradientshapeok="t" o:connecttype="rect"/>
-              </v:shapetype>
-              <v:shape id="_x0000_s1030" type="#_x0000_t202" style="position:absolute;margin-left:-31.7pt;margin-top:364.6pt;width:250.3pt;height:94.3pt;z-index:-251651072;visibility:visible;mso-wrap-style:square;mso-width-percent:0;mso-height-percent:0;mso-wrap-distance-left:9pt;mso-wrap-distance-top:3.6pt;mso-wrap-distance-right:9pt;mso-wrap-distance-bottom:3.6pt;mso-position-horizontal:absolute;mso-position-horizontal-relative:margin;mso-position-vertical:absolute;mso-position-vertical-relative:text;mso-width-percent:0;mso-height-percent:0;mso-width-relative:margin;mso-height-relative:margin;v-text-anchor:top" o:gfxdata="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" filled="f" stroked="f">
-                <v:textbox>
-                  <w:txbxContent>
-                    <w:p>
-                      <w:pPr>
-                        <w:spacing w:after="0" w:line="276" w:lineRule="auto"/>
-                        <w:ind w:right="68"/>
-                        <w:rPr>
-                          <w:sz w:val="20"/>
-                          <w:szCs w:val="20"/>
-                          <w:lang w:val="pt-BR"/>
-                        </w:rPr>
-                      </w:pPr>
-                      <w:r>
-                        <w:rPr>
-                          <w:sz w:val="20"/>
-                          <w:szCs w:val="20"/>
-                          <w:lang w:val="pt-BR"/>
-                        </w:rPr>
-                        <w:t>Legenda:</w:t>
-                      </w:r>
-                    </w:p>
-                    <w:p>
-                      <w:pPr>
-                        <w:pStyle w:val="PargrafodaLista"/>
-                        <w:numPr>
-                          <w:ilvl w:val="0"/>
-                          <w:numId w:val="1"/>
-                        </w:numPr>
-                        <w:spacing w:after="0" w:line="276" w:lineRule="auto"/>
-                        <w:ind w:right="68"/>
-                        <w:rPr>
-                          <w:sz w:val="20"/>
-                          <w:szCs w:val="20"/>
-                          <w:lang w:val="pt-BR"/>
-                        </w:rPr>
-                      </w:pPr>
-                      <w:r>
-                        <w:rPr>
-                          <w:sz w:val="20"/>
-                          <w:szCs w:val="20"/>
-                          <w:lang w:val="pt-BR"/>
-                        </w:rPr>
-                        <w:t>Formas:</w:t>
-                      </w:r>
-                    </w:p>
-                    <w:p>
-                      <w:pPr>
-                        <w:pStyle w:val="PargrafodaLista"/>
-                        <w:numPr>
-                          <w:ilvl w:val="1"/>
-                          <w:numId w:val="1"/>
-                        </w:numPr>
-                        <w:spacing w:after="0" w:line="276" w:lineRule="auto"/>
-                        <w:ind w:right="68"/>
-                        <w:rPr>
-                          <w:sz w:val="20"/>
-                          <w:szCs w:val="20"/>
-                          <w:lang w:val="pt-BR"/>
-                        </w:rPr>
-                      </w:pPr>
-                      <w:r>
-                        <w:rPr>
-                          <w:sz w:val="20"/>
-                          <w:szCs w:val="20"/>
-                          <w:lang w:val="pt-BR"/>
-                        </w:rPr>
-                        <w:t>Hexágono – Threads</w:t>
-                      </w:r>
-                    </w:p>
-                    <w:p>
-                      <w:pPr>
-                        <w:pStyle w:val="PargrafodaLista"/>
-                        <w:numPr>
-                          <w:ilvl w:val="1"/>
-                          <w:numId w:val="1"/>
-                        </w:numPr>
-                        <w:spacing w:after="0" w:line="276" w:lineRule="auto"/>
-                        <w:ind w:right="68"/>
-                        <w:rPr>
-                          <w:sz w:val="20"/>
-                          <w:szCs w:val="20"/>
-                          <w:lang w:val="pt-BR"/>
-                        </w:rPr>
-                      </w:pPr>
-                      <w:r>
-                        <w:rPr>
-                          <w:sz w:val="20"/>
-                          <w:szCs w:val="20"/>
-                          <w:lang w:val="pt-BR"/>
-                        </w:rPr>
-                        <w:t>Elipse – Recursos</w:t>
-                      </w:r>
-                    </w:p>
-                    <w:p>
-                      <w:pPr>
-                        <w:pStyle w:val="PargrafodaLista"/>
-                        <w:numPr>
-                          <w:ilvl w:val="1"/>
-                          <w:numId w:val="1"/>
-                        </w:numPr>
-                        <w:spacing w:after="0" w:line="276" w:lineRule="auto"/>
-                        <w:ind w:right="68"/>
-                        <w:rPr>
-                          <w:sz w:val="20"/>
-                          <w:szCs w:val="20"/>
-                          <w:lang w:val="pt-BR"/>
-                        </w:rPr>
-                      </w:pPr>
-                      <w:r>
-                        <w:rPr>
-                          <w:sz w:val="20"/>
-                          <w:szCs w:val="20"/>
-                          <w:lang w:val="pt-BR"/>
-                        </w:rPr>
-                        <w:t>Retângulo –</w:t>
-                      </w:r>
-                      <w:r>
-                        <w:rPr>
-                          <w:sz w:val="20"/>
-                          <w:szCs w:val="20"/>
-                          <w:lang w:val="pt-BR"/>
-                        </w:rPr>
-                        <w:t xml:space="preserve"> </w:t>
-                      </w:r>
-                      <w:r>
-                        <w:rPr>
-                          <w:sz w:val="20"/>
-                          <w:szCs w:val="20"/>
-                          <w:lang w:val="pt-BR"/>
-                        </w:rPr>
-                        <w:t>Processos</w:t>
-                      </w:r>
-                    </w:p>
-                    <w:p>
-                      <w:pPr>
-                        <w:pStyle w:val="PargrafodaLista"/>
-                        <w:numPr>
-                          <w:ilvl w:val="1"/>
-                          <w:numId w:val="1"/>
-                        </w:numPr>
-                        <w:spacing w:after="0" w:line="276" w:lineRule="auto"/>
-                        <w:ind w:right="68"/>
-                        <w:rPr>
-                          <w:sz w:val="20"/>
-                          <w:szCs w:val="20"/>
-                          <w:lang w:val="pt-BR"/>
-                        </w:rPr>
-                      </w:pPr>
-                      <w:r>
-                        <w:rPr>
-                          <w:sz w:val="20"/>
-                          <w:szCs w:val="20"/>
-                          <w:lang w:val="pt-BR"/>
-                        </w:rPr>
-                        <w:t>Paralelogramo – Semáforos / Mutexes</w:t>
-                      </w:r>
-                    </w:p>
-                  </w:txbxContent>
-                </v:textbox>
-                <w10:wrap anchorx="margin"/>
-              </v:shape>
-            </w:pict>
-          </mc:Fallback>
-        </mc:AlternateContent>
-      </w:r>
-      <w:r>
         <w:br w:type="page"/>
       </w:r>
     </w:p>
@@ -2477,15 +2588,27 @@
         </w:rPr>
         <w:t xml:space="preserve">Controla o nível de performance dos </w:t>
       </w:r>
-      <w:r>
-        <w:rPr>
-          <w:rFonts w:cstheme="minorHAnsi"/>
-          <w:i/>
-          <w:iCs/>
-          <w:sz w:val="19"/>
-          <w:szCs w:val="19"/>
-        </w:rPr>
-        <w:t xml:space="preserve">Edge Server </w:t>
+      <w:proofErr w:type="spellStart"/>
+      <w:r>
+        <w:rPr>
+          <w:rFonts w:cstheme="minorHAnsi"/>
+          <w:i/>
+          <w:iCs/>
+          <w:sz w:val="19"/>
+          <w:szCs w:val="19"/>
+        </w:rPr>
+        <w:t>Edge</w:t>
+      </w:r>
+      <w:proofErr w:type="spellEnd"/>
+      <w:r>
+        <w:rPr>
+          <w:rFonts w:cstheme="minorHAnsi"/>
+          <w:i/>
+          <w:iCs/>
+          <w:sz w:val="19"/>
+          <w:szCs w:val="19"/>
+        </w:rPr>
+        <w:t xml:space="preserve"> Server </w:t>
       </w:r>
       <w:r>
         <w:rPr>
@@ -2495,6 +2618,7 @@
         </w:rPr>
         <w:t xml:space="preserve">de acordo com as regras estabelecidas. Isto é, através de uma </w:t>
       </w:r>
+      <w:proofErr w:type="spellStart"/>
       <w:r>
         <w:rPr>
           <w:rFonts w:cstheme="minorHAnsi"/>
@@ -2505,6 +2629,7 @@
         </w:rPr>
         <w:t>thread</w:t>
       </w:r>
+      <w:proofErr w:type="spellEnd"/>
       <w:r>
         <w:rPr>
           <w:rFonts w:cstheme="minorHAnsi"/>
@@ -2521,8 +2646,52 @@
           <w:sz w:val="19"/>
           <w:szCs w:val="19"/>
         </w:rPr>
-        <w:t>performance flag</w:t>
-      </w:r>
+        <w:t>performance</w:t>
+      </w:r>
+      <w:r>
+        <w:rPr>
+          <w:rFonts w:cstheme="minorHAnsi"/>
+          <w:i/>
+          <w:iCs/>
+          <w:sz w:val="19"/>
+          <w:szCs w:val="19"/>
+        </w:rPr>
+        <w:t xml:space="preserve"> </w:t>
+      </w:r>
+      <w:proofErr w:type="spellStart"/>
+      <w:r>
+        <w:rPr>
+          <w:rFonts w:cstheme="minorHAnsi"/>
+          <w:i/>
+          <w:iCs/>
+          <w:sz w:val="19"/>
+          <w:szCs w:val="19"/>
+        </w:rPr>
+        <w:t>change</w:t>
+      </w:r>
+      <w:proofErr w:type="spellEnd"/>
+      <w:r>
+        <w:rPr>
+          <w:rFonts w:cstheme="minorHAnsi"/>
+          <w:i/>
+          <w:iCs/>
+          <w:sz w:val="19"/>
+          <w:szCs w:val="19"/>
+        </w:rPr>
+        <w:t xml:space="preserve"> </w:t>
+      </w:r>
+      <w:proofErr w:type="spellStart"/>
+      <w:r>
+        <w:rPr>
+          <w:rFonts w:cstheme="minorHAnsi"/>
+          <w:i/>
+          <w:iCs/>
+          <w:sz w:val="19"/>
+          <w:szCs w:val="19"/>
+        </w:rPr>
+        <w:t>flag</w:t>
+      </w:r>
+      <w:proofErr w:type="spellEnd"/>
       <w:r>
         <w:rPr>
           <w:rFonts w:cstheme="minorHAnsi"/>
@@ -2531,15 +2700,49 @@
         </w:rPr>
         <w:t xml:space="preserve"> presente na </w:t>
       </w:r>
-      <w:r>
-        <w:rPr>
-          <w:rFonts w:cstheme="minorHAnsi"/>
-          <w:i/>
-          <w:iCs/>
-          <w:sz w:val="19"/>
-          <w:szCs w:val="19"/>
-        </w:rPr>
-        <w:t>shared memory,</w:t>
+      <w:proofErr w:type="spellStart"/>
+      <w:r>
+        <w:rPr>
+          <w:rFonts w:cstheme="minorHAnsi"/>
+          <w:i/>
+          <w:iCs/>
+          <w:sz w:val="19"/>
+          <w:szCs w:val="19"/>
+        </w:rPr>
+        <w:t>shared</w:t>
+      </w:r>
+      <w:proofErr w:type="spellEnd"/>
+      <w:r>
+        <w:rPr>
+          <w:rFonts w:cstheme="minorHAnsi"/>
+          <w:i/>
+          <w:iCs/>
+          <w:sz w:val="19"/>
+          <w:szCs w:val="19"/>
+        </w:rPr>
+        <w:t xml:space="preserve"> </w:t>
+      </w:r>
+      <w:proofErr w:type="spellStart"/>
+      <w:r>
+        <w:rPr>
+          <w:rFonts w:cstheme="minorHAnsi"/>
+          <w:i/>
+          <w:iCs/>
+          <w:sz w:val="19"/>
+          <w:szCs w:val="19"/>
+        </w:rPr>
+        <w:t>memory</w:t>
+      </w:r>
+      <w:proofErr w:type="spellEnd"/>
+      <w:r>
+        <w:rPr>
+          <w:rFonts w:cstheme="minorHAnsi"/>
+          <w:i/>
+          <w:iCs/>
+          <w:sz w:val="19"/>
+          <w:szCs w:val="19"/>
+        </w:rPr>
+        <w:t>,</w:t>
       </w:r>
       <w:r>
         <w:rPr>
@@ -2549,15 +2752,27 @@
         </w:rPr>
         <w:t xml:space="preserve"> quando o </w:t>
       </w:r>
-      <w:r>
-        <w:rPr>
-          <w:rFonts w:cstheme="minorHAnsi"/>
-          <w:i/>
-          <w:iCs/>
-          <w:sz w:val="19"/>
-          <w:szCs w:val="19"/>
-        </w:rPr>
-        <w:t>task manager</w:t>
+      <w:proofErr w:type="spellStart"/>
+      <w:r>
+        <w:rPr>
+          <w:rFonts w:cstheme="minorHAnsi"/>
+          <w:i/>
+          <w:iCs/>
+          <w:sz w:val="19"/>
+          <w:szCs w:val="19"/>
+        </w:rPr>
+        <w:t>task</w:t>
+      </w:r>
+      <w:proofErr w:type="spellEnd"/>
+      <w:r>
+        <w:rPr>
+          <w:rFonts w:cstheme="minorHAnsi"/>
+          <w:i/>
+          <w:iCs/>
+          <w:sz w:val="19"/>
+          <w:szCs w:val="19"/>
+        </w:rPr>
+        <w:t xml:space="preserve"> manager</w:t>
       </w:r>
       <w:r>
         <w:rPr>
@@ -2583,15 +2798,27 @@
         </w:rPr>
         <w:t xml:space="preserve">notifica que houve alterações, e notifica os </w:t>
       </w:r>
-      <w:r>
-        <w:rPr>
-          <w:rFonts w:cstheme="minorHAnsi"/>
-          <w:i/>
-          <w:iCs/>
-          <w:sz w:val="19"/>
-          <w:szCs w:val="19"/>
-        </w:rPr>
-        <w:t>Edge Servers</w:t>
+      <w:proofErr w:type="spellStart"/>
+      <w:r>
+        <w:rPr>
+          <w:rFonts w:cstheme="minorHAnsi"/>
+          <w:i/>
+          <w:iCs/>
+          <w:sz w:val="19"/>
+          <w:szCs w:val="19"/>
+        </w:rPr>
+        <w:t>Edge</w:t>
+      </w:r>
+      <w:proofErr w:type="spellEnd"/>
+      <w:r>
+        <w:rPr>
+          <w:rFonts w:cstheme="minorHAnsi"/>
+          <w:i/>
+          <w:iCs/>
+          <w:sz w:val="19"/>
+          <w:szCs w:val="19"/>
+        </w:rPr>
+        <w:t xml:space="preserve"> Servers</w:t>
       </w:r>
       <w:r>
         <w:rPr>
@@ -2625,8 +2852,20 @@
           <w:sz w:val="19"/>
           <w:szCs w:val="19"/>
         </w:rPr>
-        <w:t>performance flag</w:t>
-      </w:r>
+        <w:t xml:space="preserve">performance </w:t>
+      </w:r>
+      <w:proofErr w:type="spellStart"/>
+      <w:r>
+        <w:rPr>
+          <w:rFonts w:cstheme="minorHAnsi"/>
+          <w:i/>
+          <w:iCs/>
+          <w:sz w:val="19"/>
+          <w:szCs w:val="19"/>
+        </w:rPr>
+        <w:t>flag</w:t>
+      </w:r>
+      <w:proofErr w:type="spellEnd"/>
       <w:r>
         <w:rPr>
           <w:rFonts w:cstheme="minorHAnsi"/>
@@ -2703,15 +2942,27 @@
         </w:rPr>
         <w:t xml:space="preserve">e </w:t>
       </w:r>
-      <w:r>
-        <w:rPr>
-          <w:rFonts w:cstheme="minorHAnsi"/>
-          <w:i/>
-          <w:iCs/>
-          <w:sz w:val="19"/>
-          <w:szCs w:val="19"/>
-        </w:rPr>
-        <w:t xml:space="preserve">high performance </w:t>
+      <w:proofErr w:type="spellStart"/>
+      <w:r>
+        <w:rPr>
+          <w:rFonts w:cstheme="minorHAnsi"/>
+          <w:i/>
+          <w:iCs/>
+          <w:sz w:val="19"/>
+          <w:szCs w:val="19"/>
+        </w:rPr>
+        <w:t>high</w:t>
+      </w:r>
+      <w:proofErr w:type="spellEnd"/>
+      <w:r>
+        <w:rPr>
+          <w:rFonts w:cstheme="minorHAnsi"/>
+          <w:i/>
+          <w:iCs/>
+          <w:sz w:val="19"/>
+          <w:szCs w:val="19"/>
+        </w:rPr>
+        <w:t xml:space="preserve"> performance </w:t>
       </w:r>
       <w:r>
         <w:rPr>
@@ -2721,15 +2972,27 @@
         </w:rPr>
         <w:t xml:space="preserve">dos </w:t>
       </w:r>
-      <w:r>
-        <w:rPr>
-          <w:rFonts w:cstheme="minorHAnsi"/>
-          <w:i/>
-          <w:iCs/>
-          <w:sz w:val="19"/>
-          <w:szCs w:val="19"/>
-        </w:rPr>
-        <w:t>edge servers</w:t>
+      <w:proofErr w:type="spellStart"/>
+      <w:r>
+        <w:rPr>
+          <w:rFonts w:cstheme="minorHAnsi"/>
+          <w:i/>
+          <w:iCs/>
+          <w:sz w:val="19"/>
+          <w:szCs w:val="19"/>
+        </w:rPr>
+        <w:t>edge</w:t>
+      </w:r>
+      <w:proofErr w:type="spellEnd"/>
+      <w:r>
+        <w:rPr>
+          <w:rFonts w:cstheme="minorHAnsi"/>
+          <w:i/>
+          <w:iCs/>
+          <w:sz w:val="19"/>
+          <w:szCs w:val="19"/>
+        </w:rPr>
+        <w:t xml:space="preserve"> servers</w:t>
       </w:r>
       <w:r>
         <w:rPr>
@@ -2763,13 +3026,23 @@
           <w:bCs/>
         </w:rPr>
       </w:pPr>
+      <w:proofErr w:type="spellStart"/>
       <w:r>
         <w:rPr>
           <w:rFonts w:cstheme="minorHAnsi"/>
           <w:b/>
           <w:bCs/>
         </w:rPr>
-        <w:t>Maintenance Manager</w:t>
+        <w:t>Maintenance</w:t>
+      </w:r>
+      <w:proofErr w:type="spellEnd"/>
+      <w:r>
+        <w:rPr>
+          <w:rFonts w:cstheme="minorHAnsi"/>
+          <w:b/>
+          <w:bCs/>
+        </w:rPr>
+        <w:t xml:space="preserve"> Manager</w:t>
       </w:r>
     </w:p>
     <w:p>
@@ -2792,15 +3065,27 @@
         <w:tab/>
         <w:t xml:space="preserve">Coloca os </w:t>
       </w:r>
-      <w:r>
-        <w:rPr>
-          <w:rFonts w:cstheme="minorHAnsi"/>
-          <w:i/>
-          <w:iCs/>
-          <w:sz w:val="19"/>
-          <w:szCs w:val="19"/>
-        </w:rPr>
-        <w:t>Edge Servers (ES)</w:t>
+      <w:proofErr w:type="spellStart"/>
+      <w:r>
+        <w:rPr>
+          <w:rFonts w:cstheme="minorHAnsi"/>
+          <w:i/>
+          <w:iCs/>
+          <w:sz w:val="19"/>
+          <w:szCs w:val="19"/>
+        </w:rPr>
+        <w:t>Edge</w:t>
+      </w:r>
+      <w:proofErr w:type="spellEnd"/>
+      <w:r>
+        <w:rPr>
+          <w:rFonts w:cstheme="minorHAnsi"/>
+          <w:i/>
+          <w:iCs/>
+          <w:sz w:val="19"/>
+          <w:szCs w:val="19"/>
+        </w:rPr>
+        <w:t xml:space="preserve"> Servers (ES)</w:t>
       </w:r>
       <w:r>
         <w:rPr>
@@ -2810,6 +3095,7 @@
         </w:rPr>
         <w:t xml:space="preserve"> em manutenção por um número aleatório de segundos. Ou seja, existe uma </w:t>
       </w:r>
+      <w:proofErr w:type="spellStart"/>
       <w:r>
         <w:rPr>
           <w:rFonts w:cstheme="minorHAnsi"/>
@@ -2820,6 +3106,7 @@
         </w:rPr>
         <w:t>thread</w:t>
       </w:r>
+      <w:proofErr w:type="spellEnd"/>
       <w:r>
         <w:rPr>
           <w:rFonts w:cstheme="minorHAnsi"/>
@@ -2906,8 +3193,20 @@
           <w:sz w:val="19"/>
           <w:szCs w:val="19"/>
         </w:rPr>
-        <w:t xml:space="preserve"> thread</w:t>
-      </w:r>
+        <w:t xml:space="preserve"> </w:t>
+      </w:r>
+      <w:proofErr w:type="spellStart"/>
+      <w:r>
+        <w:rPr>
+          <w:rFonts w:cstheme="minorHAnsi"/>
+          <w:i/>
+          <w:iCs/>
+          <w:sz w:val="19"/>
+          <w:szCs w:val="19"/>
+        </w:rPr>
+        <w:t>thread</w:t>
+      </w:r>
+      <w:proofErr w:type="spellEnd"/>
       <w:r>
         <w:rPr>
           <w:rFonts w:cstheme="minorHAnsi"/>
@@ -2916,6 +3215,7 @@
         </w:rPr>
         <w:t xml:space="preserve"> faz um </w:t>
       </w:r>
+      <w:proofErr w:type="spellStart"/>
       <w:r>
         <w:rPr>
           <w:rFonts w:cstheme="minorHAnsi"/>
@@ -2926,6 +3226,7 @@
         </w:rPr>
         <w:t>sleep</w:t>
       </w:r>
+      <w:proofErr w:type="spellEnd"/>
       <w:r>
         <w:rPr>
           <w:rFonts w:cstheme="minorHAnsi"/>
@@ -2950,15 +3251,27 @@
         </w:rPr>
         <w:t xml:space="preserve"> no final deste, envia uma mensagem para o </w:t>
       </w:r>
-      <w:r>
-        <w:rPr>
-          <w:rFonts w:cstheme="minorHAnsi"/>
-          <w:i/>
-          <w:iCs/>
-          <w:sz w:val="19"/>
-          <w:szCs w:val="19"/>
-        </w:rPr>
-        <w:t>Edge Server</w:t>
+      <w:proofErr w:type="spellStart"/>
+      <w:r>
+        <w:rPr>
+          <w:rFonts w:cstheme="minorHAnsi"/>
+          <w:i/>
+          <w:iCs/>
+          <w:sz w:val="19"/>
+          <w:szCs w:val="19"/>
+        </w:rPr>
+        <w:t>Edge</w:t>
+      </w:r>
+      <w:proofErr w:type="spellEnd"/>
+      <w:r>
+        <w:rPr>
+          <w:rFonts w:cstheme="minorHAnsi"/>
+          <w:i/>
+          <w:iCs/>
+          <w:sz w:val="19"/>
+          <w:szCs w:val="19"/>
+        </w:rPr>
+        <w:t xml:space="preserve"> Server</w:t>
       </w:r>
       <w:r>
         <w:rPr>
@@ -2968,6 +3281,7 @@
         </w:rPr>
         <w:t xml:space="preserve"> a dizer que a manutenção terminou e faz outro </w:t>
       </w:r>
+      <w:proofErr w:type="spellStart"/>
       <w:r>
         <w:rPr>
           <w:rFonts w:cstheme="minorHAnsi"/>
@@ -2978,6 +3292,7 @@
         </w:rPr>
         <w:t>sleep</w:t>
       </w:r>
+      <w:proofErr w:type="spellEnd"/>
       <w:r>
         <w:rPr>
           <w:rFonts w:cstheme="minorHAnsi"/>
@@ -3012,6 +3327,7 @@
         </w:rPr>
         <w:t xml:space="preserve"> e </w:t>
       </w:r>
+      <w:proofErr w:type="spellStart"/>
       <w:r>
         <w:rPr>
           <w:rFonts w:cstheme="minorHAnsi"/>
@@ -3022,6 +3338,7 @@
         </w:rPr>
         <w:t>threads</w:t>
       </w:r>
+      <w:proofErr w:type="spellEnd"/>
       <w:r>
         <w:rPr>
           <w:rFonts w:cstheme="minorHAnsi"/>
@@ -3038,16 +3355,40 @@
         </w:rPr>
         <w:t xml:space="preserve"> na </w:t>
       </w:r>
-      <w:r>
-        <w:rPr>
-          <w:rFonts w:cstheme="minorHAnsi"/>
-          <w:i/>
-          <w:iCs/>
-          <w:sz w:val="19"/>
-          <w:szCs w:val="19"/>
-        </w:rPr>
-        <w:t>message queue</w:t>
-      </w:r>
+      <w:proofErr w:type="spellStart"/>
+      <w:r>
+        <w:rPr>
+          <w:rFonts w:cstheme="minorHAnsi"/>
+          <w:i/>
+          <w:iCs/>
+          <w:sz w:val="19"/>
+          <w:szCs w:val="19"/>
+        </w:rPr>
+        <w:t>message</w:t>
+      </w:r>
+      <w:proofErr w:type="spellEnd"/>
+      <w:r>
+        <w:rPr>
+          <w:rFonts w:cstheme="minorHAnsi"/>
+          <w:i/>
+          <w:iCs/>
+          <w:sz w:val="19"/>
+          <w:szCs w:val="19"/>
+        </w:rPr>
+        <w:t xml:space="preserve"> </w:t>
+      </w:r>
+      <w:proofErr w:type="spellStart"/>
+      <w:r>
+        <w:rPr>
+          <w:rFonts w:cstheme="minorHAnsi"/>
+          <w:i/>
+          <w:iCs/>
+          <w:sz w:val="19"/>
+          <w:szCs w:val="19"/>
+        </w:rPr>
+        <w:t>queue</w:t>
+      </w:r>
+      <w:proofErr w:type="spellEnd"/>
       <w:r>
         <w:rPr>
           <w:rFonts w:cstheme="minorHAnsi"/>
@@ -3064,15 +3405,27 @@
         </w:rPr>
         <w:t xml:space="preserve">que todos os </w:t>
       </w:r>
-      <w:r>
-        <w:rPr>
-          <w:rFonts w:cstheme="minorHAnsi"/>
-          <w:i/>
-          <w:iCs/>
-          <w:sz w:val="19"/>
-          <w:szCs w:val="19"/>
-        </w:rPr>
-        <w:t xml:space="preserve">edge servers </w:t>
+      <w:proofErr w:type="spellStart"/>
+      <w:r>
+        <w:rPr>
+          <w:rFonts w:cstheme="minorHAnsi"/>
+          <w:i/>
+          <w:iCs/>
+          <w:sz w:val="19"/>
+          <w:szCs w:val="19"/>
+        </w:rPr>
+        <w:t>edge</w:t>
+      </w:r>
+      <w:proofErr w:type="spellEnd"/>
+      <w:r>
+        <w:rPr>
+          <w:rFonts w:cstheme="minorHAnsi"/>
+          <w:i/>
+          <w:iCs/>
+          <w:sz w:val="19"/>
+          <w:szCs w:val="19"/>
+        </w:rPr>
+        <w:t xml:space="preserve"> servers </w:t>
       </w:r>
       <w:r>
         <w:rPr>
@@ -3082,6 +3435,7 @@
         </w:rPr>
         <w:t xml:space="preserve">e </w:t>
       </w:r>
+      <w:proofErr w:type="spellStart"/>
       <w:r>
         <w:rPr>
           <w:rFonts w:cstheme="minorHAnsi"/>
@@ -3092,6 +3446,7 @@
         </w:rPr>
         <w:t>threads</w:t>
       </w:r>
+      <w:proofErr w:type="spellEnd"/>
       <w:r>
         <w:rPr>
           <w:rFonts w:cstheme="minorHAnsi"/>
@@ -3172,13 +3527,23 @@
           <w:bCs/>
         </w:rPr>
       </w:pPr>
+      <w:proofErr w:type="spellStart"/>
       <w:r>
         <w:rPr>
           <w:rFonts w:cstheme="minorHAnsi"/>
           <w:b/>
           <w:bCs/>
         </w:rPr>
-        <w:t>System Manager</w:t>
+        <w:t>System</w:t>
+      </w:r>
+      <w:proofErr w:type="spellEnd"/>
+      <w:r>
+        <w:rPr>
+          <w:rFonts w:cstheme="minorHAnsi"/>
+          <w:b/>
+          <w:bCs/>
+        </w:rPr>
+        <w:t xml:space="preserve"> Manager</w:t>
       </w:r>
     </w:p>
     <w:p>
@@ -3209,8 +3574,42 @@
           <w:sz w:val="19"/>
           <w:szCs w:val="19"/>
         </w:rPr>
-        <w:t xml:space="preserve"> shared memory</w:t>
-      </w:r>
+        <w:t xml:space="preserve"> </w:t>
+      </w:r>
+      <w:proofErr w:type="spellStart"/>
+      <w:r>
+        <w:rPr>
+          <w:rFonts w:cstheme="minorHAnsi"/>
+          <w:i/>
+          <w:iCs/>
+          <w:sz w:val="19"/>
+          <w:szCs w:val="19"/>
+        </w:rPr>
+        <w:t>shared</w:t>
+      </w:r>
+      <w:proofErr w:type="spellEnd"/>
+      <w:r>
+        <w:rPr>
+          <w:rFonts w:cstheme="minorHAnsi"/>
+          <w:i/>
+          <w:iCs/>
+          <w:sz w:val="19"/>
+          <w:szCs w:val="19"/>
+        </w:rPr>
+        <w:t xml:space="preserve"> </w:t>
+      </w:r>
+      <w:proofErr w:type="spellStart"/>
+      <w:r>
+        <w:rPr>
+          <w:rFonts w:cstheme="minorHAnsi"/>
+          <w:i/>
+          <w:iCs/>
+          <w:sz w:val="19"/>
+          <w:szCs w:val="19"/>
+        </w:rPr>
+        <w:t>memory</w:t>
+      </w:r>
+      <w:proofErr w:type="spellEnd"/>
       <w:r>
         <w:rPr>
           <w:rFonts w:cstheme="minorHAnsi"/>
@@ -3237,16 +3636,40 @@
         </w:rPr>
         <w:t xml:space="preserve">, a </w:t>
       </w:r>
-      <w:r>
-        <w:rPr>
-          <w:rFonts w:cstheme="minorHAnsi"/>
-          <w:i/>
-          <w:iCs/>
-          <w:sz w:val="19"/>
-          <w:szCs w:val="19"/>
-        </w:rPr>
-        <w:t>message queue</w:t>
-      </w:r>
+      <w:proofErr w:type="spellStart"/>
+      <w:r>
+        <w:rPr>
+          <w:rFonts w:cstheme="minorHAnsi"/>
+          <w:i/>
+          <w:iCs/>
+          <w:sz w:val="19"/>
+          <w:szCs w:val="19"/>
+        </w:rPr>
+        <w:t>message</w:t>
+      </w:r>
+      <w:proofErr w:type="spellEnd"/>
+      <w:r>
+        <w:rPr>
+          <w:rFonts w:cstheme="minorHAnsi"/>
+          <w:i/>
+          <w:iCs/>
+          <w:sz w:val="19"/>
+          <w:szCs w:val="19"/>
+        </w:rPr>
+        <w:t xml:space="preserve"> </w:t>
+      </w:r>
+      <w:proofErr w:type="spellStart"/>
+      <w:r>
+        <w:rPr>
+          <w:rFonts w:cstheme="minorHAnsi"/>
+          <w:i/>
+          <w:iCs/>
+          <w:sz w:val="19"/>
+          <w:szCs w:val="19"/>
+        </w:rPr>
+        <w:t>queue</w:t>
+      </w:r>
+      <w:proofErr w:type="spellEnd"/>
       <w:r>
         <w:rPr>
           <w:rFonts w:cstheme="minorHAnsi"/>
@@ -3255,15 +3678,27 @@
         </w:rPr>
         <w:t xml:space="preserve"> e os processos do </w:t>
       </w:r>
-      <w:r>
-        <w:rPr>
-          <w:rFonts w:cstheme="minorHAnsi"/>
-          <w:i/>
-          <w:iCs/>
-          <w:sz w:val="19"/>
-          <w:szCs w:val="19"/>
-        </w:rPr>
-        <w:t>Task Manager</w:t>
+      <w:proofErr w:type="spellStart"/>
+      <w:r>
+        <w:rPr>
+          <w:rFonts w:cstheme="minorHAnsi"/>
+          <w:i/>
+          <w:iCs/>
+          <w:sz w:val="19"/>
+          <w:szCs w:val="19"/>
+        </w:rPr>
+        <w:t>Task</w:t>
+      </w:r>
+      <w:proofErr w:type="spellEnd"/>
+      <w:r>
+        <w:rPr>
+          <w:rFonts w:cstheme="minorHAnsi"/>
+          <w:i/>
+          <w:iCs/>
+          <w:sz w:val="19"/>
+          <w:szCs w:val="19"/>
+        </w:rPr>
+        <w:t xml:space="preserve"> Manager</w:t>
       </w:r>
       <w:r>
         <w:rPr>
@@ -3273,15 +3708,27 @@
         </w:rPr>
         <w:t xml:space="preserve">, </w:t>
       </w:r>
-      <w:r>
-        <w:rPr>
-          <w:rFonts w:cstheme="minorHAnsi"/>
-          <w:i/>
-          <w:iCs/>
-          <w:sz w:val="19"/>
-          <w:szCs w:val="19"/>
-        </w:rPr>
-        <w:t>Maintenance Manager</w:t>
+      <w:proofErr w:type="spellStart"/>
+      <w:r>
+        <w:rPr>
+          <w:rFonts w:cstheme="minorHAnsi"/>
+          <w:i/>
+          <w:iCs/>
+          <w:sz w:val="19"/>
+          <w:szCs w:val="19"/>
+        </w:rPr>
+        <w:t>Maintenance</w:t>
+      </w:r>
+      <w:proofErr w:type="spellEnd"/>
+      <w:r>
+        <w:rPr>
+          <w:rFonts w:cstheme="minorHAnsi"/>
+          <w:i/>
+          <w:iCs/>
+          <w:sz w:val="19"/>
+          <w:szCs w:val="19"/>
+        </w:rPr>
+        <w:t xml:space="preserve"> Manager</w:t>
       </w:r>
       <w:r>
         <w:rPr>
@@ -3309,15 +3756,27 @@
         </w:rPr>
         <w:t xml:space="preserve">. Guarda também todos os </w:t>
       </w:r>
-      <w:r>
-        <w:rPr>
-          <w:rFonts w:cstheme="minorHAnsi"/>
-          <w:i/>
-          <w:iCs/>
-          <w:sz w:val="19"/>
-          <w:szCs w:val="19"/>
-        </w:rPr>
-        <w:t>Edge Servers</w:t>
+      <w:proofErr w:type="spellStart"/>
+      <w:r>
+        <w:rPr>
+          <w:rFonts w:cstheme="minorHAnsi"/>
+          <w:i/>
+          <w:iCs/>
+          <w:sz w:val="19"/>
+          <w:szCs w:val="19"/>
+        </w:rPr>
+        <w:t>Edge</w:t>
+      </w:r>
+      <w:proofErr w:type="spellEnd"/>
+      <w:r>
+        <w:rPr>
+          <w:rFonts w:cstheme="minorHAnsi"/>
+          <w:i/>
+          <w:iCs/>
+          <w:sz w:val="19"/>
+          <w:szCs w:val="19"/>
+        </w:rPr>
+        <w:t xml:space="preserve"> Servers</w:t>
       </w:r>
       <w:r>
         <w:rPr>
@@ -3327,16 +3786,40 @@
         </w:rPr>
         <w:t xml:space="preserve"> na </w:t>
       </w:r>
-      <w:r>
-        <w:rPr>
-          <w:rFonts w:cstheme="minorHAnsi"/>
-          <w:i/>
-          <w:iCs/>
-          <w:sz w:val="19"/>
-          <w:szCs w:val="19"/>
-        </w:rPr>
-        <w:t>shared memory</w:t>
-      </w:r>
+      <w:proofErr w:type="spellStart"/>
+      <w:r>
+        <w:rPr>
+          <w:rFonts w:cstheme="minorHAnsi"/>
+          <w:i/>
+          <w:iCs/>
+          <w:sz w:val="19"/>
+          <w:szCs w:val="19"/>
+        </w:rPr>
+        <w:t>shared</w:t>
+      </w:r>
+      <w:proofErr w:type="spellEnd"/>
+      <w:r>
+        <w:rPr>
+          <w:rFonts w:cstheme="minorHAnsi"/>
+          <w:i/>
+          <w:iCs/>
+          <w:sz w:val="19"/>
+          <w:szCs w:val="19"/>
+        </w:rPr>
+        <w:t xml:space="preserve"> </w:t>
+      </w:r>
+      <w:proofErr w:type="spellStart"/>
+      <w:r>
+        <w:rPr>
+          <w:rFonts w:cstheme="minorHAnsi"/>
+          <w:i/>
+          <w:iCs/>
+          <w:sz w:val="19"/>
+          <w:szCs w:val="19"/>
+        </w:rPr>
+        <w:t>memory</w:t>
+      </w:r>
+      <w:proofErr w:type="spellEnd"/>
       <w:r>
         <w:rPr>
           <w:rFonts w:cstheme="minorHAnsi"/>
@@ -3361,6 +3844,7 @@
         </w:rPr>
         <w:t xml:space="preserve">cria alguns dos semáforos </w:t>
       </w:r>
+      <w:proofErr w:type="spellStart"/>
       <w:r>
         <w:rPr>
           <w:rFonts w:cstheme="minorHAnsi"/>
@@ -3371,6 +3855,7 @@
         </w:rPr>
         <w:t>mutexes</w:t>
       </w:r>
+      <w:proofErr w:type="spellEnd"/>
       <w:r>
         <w:rPr>
           <w:rFonts w:cstheme="minorHAnsi"/>
@@ -3408,15 +3893,37 @@
         </w:rPr>
         <w:t xml:space="preserve">, que estão guardadas na </w:t>
       </w:r>
-      <w:r>
-        <w:rPr>
-          <w:i/>
-          <w:iCs/>
-          <w:sz w:val="19"/>
-          <w:szCs w:val="19"/>
-        </w:rPr>
-        <w:t>shared memory</w:t>
-      </w:r>
+      <w:proofErr w:type="spellStart"/>
+      <w:r>
+        <w:rPr>
+          <w:i/>
+          <w:iCs/>
+          <w:sz w:val="19"/>
+          <w:szCs w:val="19"/>
+        </w:rPr>
+        <w:t>shared</w:t>
+      </w:r>
+      <w:proofErr w:type="spellEnd"/>
+      <w:r>
+        <w:rPr>
+          <w:i/>
+          <w:iCs/>
+          <w:sz w:val="19"/>
+          <w:szCs w:val="19"/>
+        </w:rPr>
+        <w:t xml:space="preserve"> </w:t>
+      </w:r>
+      <w:proofErr w:type="spellStart"/>
+      <w:r>
+        <w:rPr>
+          <w:i/>
+          <w:iCs/>
+          <w:sz w:val="19"/>
+          <w:szCs w:val="19"/>
+        </w:rPr>
+        <w:t>memory</w:t>
+      </w:r>
+      <w:proofErr w:type="spellEnd"/>
       <w:r>
         <w:rPr>
           <w:i/>
@@ -3440,12 +3947,21 @@
           <w:szCs w:val="19"/>
         </w:rPr>
       </w:pPr>
+      <w:proofErr w:type="spellStart"/>
       <w:r>
         <w:rPr>
           <w:b/>
           <w:bCs/>
         </w:rPr>
-        <w:t>Task manager</w:t>
+        <w:t>Task</w:t>
+      </w:r>
+      <w:proofErr w:type="spellEnd"/>
+      <w:r>
+        <w:rPr>
+          <w:b/>
+          <w:bCs/>
+        </w:rPr>
+        <w:t xml:space="preserve"> manager</w:t>
       </w:r>
     </w:p>
     <w:p>
@@ -3465,15 +3981,37 @@
         </w:rPr>
         <w:t xml:space="preserve">Recebe comandos através da </w:t>
       </w:r>
-      <w:r>
-        <w:rPr>
-          <w:i/>
-          <w:iCs/>
-          <w:sz w:val="19"/>
-          <w:szCs w:val="19"/>
-        </w:rPr>
-        <w:t>task pipe</w:t>
-      </w:r>
+      <w:proofErr w:type="spellStart"/>
+      <w:r>
+        <w:rPr>
+          <w:i/>
+          <w:iCs/>
+          <w:sz w:val="19"/>
+          <w:szCs w:val="19"/>
+        </w:rPr>
+        <w:t>task</w:t>
+      </w:r>
+      <w:proofErr w:type="spellEnd"/>
+      <w:r>
+        <w:rPr>
+          <w:i/>
+          <w:iCs/>
+          <w:sz w:val="19"/>
+          <w:szCs w:val="19"/>
+        </w:rPr>
+        <w:t xml:space="preserve"> </w:t>
+      </w:r>
+      <w:proofErr w:type="spellStart"/>
+      <w:r>
+        <w:rPr>
+          <w:i/>
+          <w:iCs/>
+          <w:sz w:val="19"/>
+          <w:szCs w:val="19"/>
+        </w:rPr>
+        <w:t>pipe</w:t>
+      </w:r>
+      <w:proofErr w:type="spellEnd"/>
       <w:r>
         <w:rPr>
           <w:sz w:val="19"/>
@@ -3495,15 +4033,37 @@
         </w:rPr>
         <w:t xml:space="preserve">, que estão guardadas na </w:t>
       </w:r>
-      <w:r>
-        <w:rPr>
-          <w:i/>
-          <w:iCs/>
-          <w:sz w:val="19"/>
-          <w:szCs w:val="19"/>
-        </w:rPr>
-        <w:t>shared memory</w:t>
-      </w:r>
+      <w:proofErr w:type="spellStart"/>
+      <w:r>
+        <w:rPr>
+          <w:i/>
+          <w:iCs/>
+          <w:sz w:val="19"/>
+          <w:szCs w:val="19"/>
+        </w:rPr>
+        <w:t>shared</w:t>
+      </w:r>
+      <w:proofErr w:type="spellEnd"/>
+      <w:r>
+        <w:rPr>
+          <w:i/>
+          <w:iCs/>
+          <w:sz w:val="19"/>
+          <w:szCs w:val="19"/>
+        </w:rPr>
+        <w:t xml:space="preserve"> </w:t>
+      </w:r>
+      <w:proofErr w:type="spellStart"/>
+      <w:r>
+        <w:rPr>
+          <w:i/>
+          <w:iCs/>
+          <w:sz w:val="19"/>
+          <w:szCs w:val="19"/>
+        </w:rPr>
+        <w:t>memory</w:t>
+      </w:r>
+      <w:proofErr w:type="spellEnd"/>
       <w:r>
         <w:rPr>
           <w:sz w:val="19"/>
@@ -3511,14 +4071,25 @@
         </w:rPr>
         <w:t xml:space="preserve">; se for “EXIT”, envia um sinal SIGINT para o </w:t>
       </w:r>
-      <w:r>
-        <w:rPr>
-          <w:i/>
-          <w:iCs/>
-          <w:sz w:val="19"/>
-          <w:szCs w:val="19"/>
-        </w:rPr>
-        <w:t>system manager</w:t>
+      <w:proofErr w:type="spellStart"/>
+      <w:r>
+        <w:rPr>
+          <w:i/>
+          <w:iCs/>
+          <w:sz w:val="19"/>
+          <w:szCs w:val="19"/>
+        </w:rPr>
+        <w:t>system</w:t>
+      </w:r>
+      <w:proofErr w:type="spellEnd"/>
+      <w:r>
+        <w:rPr>
+          <w:i/>
+          <w:iCs/>
+          <w:sz w:val="19"/>
+          <w:szCs w:val="19"/>
+        </w:rPr>
+        <w:t xml:space="preserve"> manager</w:t>
       </w:r>
       <w:r>
         <w:rPr>
@@ -3527,6 +4098,7 @@
         </w:rPr>
         <w:t xml:space="preserve">, acabando o programa de forma controlada; se for uma tarefa, adiciona-a à fila de tarefas e notifica o </w:t>
       </w:r>
+      <w:proofErr w:type="spellStart"/>
       <w:r>
         <w:rPr>
           <w:i/>
@@ -3536,6 +4108,7 @@
         </w:rPr>
         <w:t>scheduler</w:t>
       </w:r>
+      <w:proofErr w:type="spellEnd"/>
       <w:r>
         <w:rPr>
           <w:sz w:val="19"/>
@@ -3543,6 +4116,7 @@
         </w:rPr>
         <w:t xml:space="preserve">. O </w:t>
       </w:r>
+      <w:proofErr w:type="spellStart"/>
       <w:r>
         <w:rPr>
           <w:i/>
@@ -3552,6 +4126,7 @@
         </w:rPr>
         <w:t>scheduler</w:t>
       </w:r>
+      <w:proofErr w:type="spellEnd"/>
       <w:r>
         <w:rPr>
           <w:sz w:val="19"/>
@@ -3559,6 +4134,7 @@
         </w:rPr>
         <w:t xml:space="preserve"> começa por verificar tarefas expiradas, e depois reavalia as prioridades (a prioridade vai corresponder ao número de tarefas com menos tempo restante que a tarefa em causa mais um), e, finalmente, notifica o </w:t>
       </w:r>
+      <w:proofErr w:type="spellStart"/>
       <w:r>
         <w:rPr>
           <w:i/>
@@ -3568,6 +4144,7 @@
         </w:rPr>
         <w:t>dispatcher</w:t>
       </w:r>
+      <w:proofErr w:type="spellEnd"/>
       <w:r>
         <w:rPr>
           <w:sz w:val="19"/>
@@ -3575,6 +4152,7 @@
         </w:rPr>
         <w:t xml:space="preserve">. O </w:t>
       </w:r>
+      <w:proofErr w:type="spellStart"/>
       <w:r>
         <w:rPr>
           <w:i/>
@@ -3584,6 +4162,7 @@
         </w:rPr>
         <w:t>dispatcher</w:t>
       </w:r>
+      <w:proofErr w:type="spellEnd"/>
       <w:r>
         <w:rPr>
           <w:sz w:val="19"/>
@@ -3596,7 +4175,39 @@
           <w:sz w:val="19"/>
           <w:szCs w:val="19"/>
         </w:rPr>
-        <w:t xml:space="preserve"> (continua desativado enquanto não houverem vCPUs livres)</w:t>
+        <w:t xml:space="preserve"> (continua desativado enquanto não </w:t>
+      </w:r>
+      <w:proofErr w:type="gramStart"/>
+      <w:r>
+        <w:rPr>
+          <w:sz w:val="19"/>
+          <w:szCs w:val="19"/>
+        </w:rPr>
+        <w:t>houverem</w:t>
+      </w:r>
+      <w:proofErr w:type="gramEnd"/>
+      <w:r>
+        <w:rPr>
+          <w:sz w:val="19"/>
+          <w:szCs w:val="19"/>
+        </w:rPr>
+        <w:t xml:space="preserve"> </w:t>
+      </w:r>
+      <w:proofErr w:type="spellStart"/>
+      <w:r>
+        <w:rPr>
+          <w:sz w:val="19"/>
+          <w:szCs w:val="19"/>
+        </w:rPr>
+        <w:t>vCPUs</w:t>
+      </w:r>
+      <w:proofErr w:type="spellEnd"/>
+      <w:r>
+        <w:rPr>
+          <w:sz w:val="19"/>
+          <w:szCs w:val="19"/>
+        </w:rPr>
+        <w:t xml:space="preserve"> livres)</w:t>
       </w:r>
       <w:r>
         <w:rPr>
@@ -3605,6 +4216,7 @@
         </w:rPr>
         <w:t xml:space="preserve">, pesquisa um </w:t>
       </w:r>
+      <w:proofErr w:type="spellStart"/>
       <w:r>
         <w:rPr>
           <w:i/>
@@ -3614,6 +4226,7 @@
         </w:rPr>
         <w:t>vCPU</w:t>
       </w:r>
+      <w:proofErr w:type="spellEnd"/>
       <w:r>
         <w:rPr>
           <w:sz w:val="19"/>
@@ -3621,14 +4234,25 @@
         </w:rPr>
         <w:t xml:space="preserve"> que consiga executar a tarefa mais prioritária da fila de tarefas a tempo, envia-a para o </w:t>
       </w:r>
-      <w:r>
-        <w:rPr>
-          <w:i/>
-          <w:iCs/>
-          <w:sz w:val="19"/>
-          <w:szCs w:val="19"/>
-        </w:rPr>
-        <w:t>edge server</w:t>
+      <w:proofErr w:type="spellStart"/>
+      <w:r>
+        <w:rPr>
+          <w:i/>
+          <w:iCs/>
+          <w:sz w:val="19"/>
+          <w:szCs w:val="19"/>
+        </w:rPr>
+        <w:t>edge</w:t>
+      </w:r>
+      <w:proofErr w:type="spellEnd"/>
+      <w:r>
+        <w:rPr>
+          <w:i/>
+          <w:iCs/>
+          <w:sz w:val="19"/>
+          <w:szCs w:val="19"/>
+        </w:rPr>
+        <w:t xml:space="preserve"> server</w:t>
       </w:r>
       <w:r>
         <w:rPr>
@@ -3637,15 +4261,37 @@
         </w:rPr>
         <w:t xml:space="preserve">, através da </w:t>
       </w:r>
-      <w:r>
-        <w:rPr>
-          <w:i/>
-          <w:iCs/>
-          <w:sz w:val="19"/>
-          <w:szCs w:val="19"/>
-        </w:rPr>
-        <w:t>unnamed pipe</w:t>
-      </w:r>
+      <w:proofErr w:type="spellStart"/>
+      <w:r>
+        <w:rPr>
+          <w:i/>
+          <w:iCs/>
+          <w:sz w:val="19"/>
+          <w:szCs w:val="19"/>
+        </w:rPr>
+        <w:t>unnamed</w:t>
+      </w:r>
+      <w:proofErr w:type="spellEnd"/>
+      <w:r>
+        <w:rPr>
+          <w:i/>
+          <w:iCs/>
+          <w:sz w:val="19"/>
+          <w:szCs w:val="19"/>
+        </w:rPr>
+        <w:t xml:space="preserve"> </w:t>
+      </w:r>
+      <w:proofErr w:type="spellStart"/>
+      <w:r>
+        <w:rPr>
+          <w:i/>
+          <w:iCs/>
+          <w:sz w:val="19"/>
+          <w:szCs w:val="19"/>
+        </w:rPr>
+        <w:t>pipe</w:t>
+      </w:r>
+      <w:proofErr w:type="spellEnd"/>
       <w:r>
         <w:rPr>
           <w:sz w:val="19"/>
@@ -3667,6 +4313,7 @@
         </w:rPr>
         <w:t xml:space="preserve">É de notar que o acesso à fila de tarefas é feito através de um </w:t>
       </w:r>
+      <w:proofErr w:type="spellStart"/>
       <w:r>
         <w:rPr>
           <w:i/>
@@ -3676,6 +4323,7 @@
         </w:rPr>
         <w:t>mutex</w:t>
       </w:r>
+      <w:proofErr w:type="spellEnd"/>
       <w:r>
         <w:rPr>
           <w:sz w:val="19"/>
@@ -3705,12 +4353,21 @@
           <w:bCs/>
         </w:rPr>
       </w:pPr>
+      <w:proofErr w:type="spellStart"/>
       <w:r>
         <w:rPr>
           <w:b/>
           <w:bCs/>
         </w:rPr>
-        <w:t>Edge Servers</w:t>
+        <w:t>Edge</w:t>
+      </w:r>
+      <w:proofErr w:type="spellEnd"/>
+      <w:r>
+        <w:rPr>
+          <w:b/>
+          <w:bCs/>
+        </w:rPr>
+        <w:t xml:space="preserve"> Servers</w:t>
       </w:r>
     </w:p>
     <w:p>
@@ -3731,14 +4388,25 @@
         <w:tab/>
         <w:t xml:space="preserve">Cada </w:t>
       </w:r>
-      <w:r>
-        <w:rPr>
-          <w:i/>
-          <w:iCs/>
-          <w:sz w:val="19"/>
-          <w:szCs w:val="19"/>
-        </w:rPr>
-        <w:t>edge server</w:t>
+      <w:proofErr w:type="spellStart"/>
+      <w:r>
+        <w:rPr>
+          <w:i/>
+          <w:iCs/>
+          <w:sz w:val="19"/>
+          <w:szCs w:val="19"/>
+        </w:rPr>
+        <w:t>edge</w:t>
+      </w:r>
+      <w:proofErr w:type="spellEnd"/>
+      <w:r>
+        <w:rPr>
+          <w:i/>
+          <w:iCs/>
+          <w:sz w:val="19"/>
+          <w:szCs w:val="19"/>
+        </w:rPr>
+        <w:t xml:space="preserve"> server</w:t>
       </w:r>
       <w:r>
         <w:rPr>
@@ -3795,6 +4463,7 @@
         </w:rPr>
         <w:t xml:space="preserve">). A </w:t>
       </w:r>
+      <w:proofErr w:type="spellStart"/>
       <w:r>
         <w:rPr>
           <w:i/>
@@ -3804,6 +4473,7 @@
         </w:rPr>
         <w:t>thread</w:t>
       </w:r>
+      <w:proofErr w:type="spellEnd"/>
       <w:r>
         <w:rPr>
           <w:sz w:val="19"/>
@@ -3811,6 +4481,7 @@
         </w:rPr>
         <w:t xml:space="preserve"> </w:t>
       </w:r>
+      <w:proofErr w:type="spellStart"/>
       <w:r>
         <w:rPr>
           <w:i/>
@@ -3820,6 +4491,7 @@
         </w:rPr>
         <w:t>receive_tasks</w:t>
       </w:r>
+      <w:proofErr w:type="spellEnd"/>
       <w:r>
         <w:rPr>
           <w:sz w:val="19"/>
@@ -3827,6 +4499,7 @@
         </w:rPr>
         <w:t xml:space="preserve"> espera que um dos </w:t>
       </w:r>
+      <w:proofErr w:type="spellStart"/>
       <w:r>
         <w:rPr>
           <w:i/>
@@ -3836,6 +4509,7 @@
         </w:rPr>
         <w:t>vCPUs</w:t>
       </w:r>
+      <w:proofErr w:type="spellEnd"/>
       <w:r>
         <w:rPr>
           <w:sz w:val="19"/>
@@ -3843,14 +4517,25 @@
         </w:rPr>
         <w:t xml:space="preserve"> fique livre (depende também do nível de performance); notifica, de seguida, o </w:t>
       </w:r>
-      <w:r>
-        <w:rPr>
-          <w:i/>
-          <w:iCs/>
-          <w:sz w:val="19"/>
-          <w:szCs w:val="19"/>
-        </w:rPr>
-        <w:t>task manager</w:t>
+      <w:proofErr w:type="spellStart"/>
+      <w:r>
+        <w:rPr>
+          <w:i/>
+          <w:iCs/>
+          <w:sz w:val="19"/>
+          <w:szCs w:val="19"/>
+        </w:rPr>
+        <w:t>task</w:t>
+      </w:r>
+      <w:proofErr w:type="spellEnd"/>
+      <w:r>
+        <w:rPr>
+          <w:i/>
+          <w:iCs/>
+          <w:sz w:val="19"/>
+          <w:szCs w:val="19"/>
+        </w:rPr>
+        <w:t xml:space="preserve"> manager</w:t>
       </w:r>
       <w:r>
         <w:rPr>
@@ -3859,6 +4544,7 @@
         </w:rPr>
         <w:t xml:space="preserve"> e espera por uma tarefa; ao recebê-la, atualiza o estado do </w:t>
       </w:r>
+      <w:proofErr w:type="spellStart"/>
       <w:r>
         <w:rPr>
           <w:i/>
@@ -3868,6 +4554,7 @@
         </w:rPr>
         <w:t>vCPU</w:t>
       </w:r>
+      <w:proofErr w:type="spellEnd"/>
       <w:r>
         <w:rPr>
           <w:sz w:val="19"/>
@@ -3875,15 +4562,37 @@
         </w:rPr>
         <w:t xml:space="preserve"> que vai executar a tarefa na </w:t>
       </w:r>
-      <w:r>
-        <w:rPr>
-          <w:i/>
-          <w:iCs/>
-          <w:sz w:val="19"/>
-          <w:szCs w:val="19"/>
-        </w:rPr>
-        <w:t>shared memory</w:t>
-      </w:r>
+      <w:proofErr w:type="spellStart"/>
+      <w:r>
+        <w:rPr>
+          <w:i/>
+          <w:iCs/>
+          <w:sz w:val="19"/>
+          <w:szCs w:val="19"/>
+        </w:rPr>
+        <w:t>shared</w:t>
+      </w:r>
+      <w:proofErr w:type="spellEnd"/>
+      <w:r>
+        <w:rPr>
+          <w:i/>
+          <w:iCs/>
+          <w:sz w:val="19"/>
+          <w:szCs w:val="19"/>
+        </w:rPr>
+        <w:t xml:space="preserve"> </w:t>
+      </w:r>
+      <w:proofErr w:type="spellStart"/>
+      <w:r>
+        <w:rPr>
+          <w:i/>
+          <w:iCs/>
+          <w:sz w:val="19"/>
+          <w:szCs w:val="19"/>
+        </w:rPr>
+        <w:t>memory</w:t>
+      </w:r>
+      <w:proofErr w:type="spellEnd"/>
       <w:r>
         <w:rPr>
           <w:sz w:val="19"/>
@@ -3891,6 +4600,7 @@
         </w:rPr>
         <w:t xml:space="preserve"> e confirma que recebeu a tarefa. A </w:t>
       </w:r>
+      <w:proofErr w:type="spellStart"/>
       <w:r>
         <w:rPr>
           <w:i/>
@@ -3900,6 +4610,7 @@
         </w:rPr>
         <w:t>thread</w:t>
       </w:r>
+      <w:proofErr w:type="spellEnd"/>
       <w:r>
         <w:rPr>
           <w:sz w:val="19"/>
@@ -3907,6 +4618,7 @@
         </w:rPr>
         <w:t xml:space="preserve"> do </w:t>
       </w:r>
+      <w:proofErr w:type="spellStart"/>
       <w:r>
         <w:rPr>
           <w:i/>
@@ -3916,6 +4628,7 @@
         </w:rPr>
         <w:t>vCPU</w:t>
       </w:r>
+      <w:proofErr w:type="spellEnd"/>
       <w:r>
         <w:rPr>
           <w:sz w:val="19"/>
@@ -3928,7 +4641,21 @@
           <w:sz w:val="19"/>
           <w:szCs w:val="19"/>
         </w:rPr>
-        <w:t xml:space="preserve"> da mema</w:t>
+        <w:t xml:space="preserve"> da me</w:t>
+      </w:r>
+      <w:r>
+        <w:rPr>
+          <w:sz w:val="19"/>
+          <w:szCs w:val="19"/>
+        </w:rPr>
+        <w:t>s</w:t>
+      </w:r>
+      <w:r>
+        <w:rPr>
+          <w:sz w:val="19"/>
+          <w:szCs w:val="19"/>
+        </w:rPr>
+        <w:t>ma</w:t>
       </w:r>
       <w:r>
         <w:rPr>
@@ -3937,6 +4664,7 @@
         </w:rPr>
         <w:t xml:space="preserve">, fazendo um </w:t>
       </w:r>
+      <w:proofErr w:type="spellStart"/>
       <w:r>
         <w:rPr>
           <w:i/>
@@ -3946,6 +4674,7 @@
         </w:rPr>
         <w:t>sleep</w:t>
       </w:r>
+      <w:proofErr w:type="spellEnd"/>
       <w:r>
         <w:rPr>
           <w:sz w:val="19"/>
@@ -3967,6 +4696,7 @@
         </w:rPr>
         <w:t xml:space="preserve"> da tarefa). Quando a </w:t>
       </w:r>
+      <w:proofErr w:type="spellStart"/>
       <w:r>
         <w:rPr>
           <w:i/>
@@ -3976,6 +4706,7 @@
         </w:rPr>
         <w:t>thread</w:t>
       </w:r>
+      <w:proofErr w:type="spellEnd"/>
       <w:r>
         <w:rPr>
           <w:sz w:val="19"/>
@@ -3983,6 +4714,7 @@
         </w:rPr>
         <w:t xml:space="preserve"> </w:t>
       </w:r>
+      <w:proofErr w:type="spellStart"/>
       <w:r>
         <w:rPr>
           <w:i/>
@@ -3992,6 +4724,7 @@
         </w:rPr>
         <w:t>enter_maintenance</w:t>
       </w:r>
+      <w:proofErr w:type="spellEnd"/>
       <w:r>
         <w:rPr>
           <w:sz w:val="19"/>
@@ -3999,15 +4732,37 @@
         </w:rPr>
         <w:t xml:space="preserve"> recebe uma mensagem de início de manutenção, através da </w:t>
       </w:r>
-      <w:r>
-        <w:rPr>
-          <w:i/>
-          <w:iCs/>
-          <w:sz w:val="19"/>
-          <w:szCs w:val="19"/>
-        </w:rPr>
-        <w:t>message queue</w:t>
-      </w:r>
+      <w:proofErr w:type="spellStart"/>
+      <w:r>
+        <w:rPr>
+          <w:i/>
+          <w:iCs/>
+          <w:sz w:val="19"/>
+          <w:szCs w:val="19"/>
+        </w:rPr>
+        <w:t>message</w:t>
+      </w:r>
+      <w:proofErr w:type="spellEnd"/>
+      <w:r>
+        <w:rPr>
+          <w:i/>
+          <w:iCs/>
+          <w:sz w:val="19"/>
+          <w:szCs w:val="19"/>
+        </w:rPr>
+        <w:t xml:space="preserve"> </w:t>
+      </w:r>
+      <w:proofErr w:type="spellStart"/>
+      <w:r>
+        <w:rPr>
+          <w:i/>
+          <w:iCs/>
+          <w:sz w:val="19"/>
+          <w:szCs w:val="19"/>
+        </w:rPr>
+        <w:t>queue</w:t>
+      </w:r>
+      <w:proofErr w:type="spellEnd"/>
       <w:r>
         <w:rPr>
           <w:sz w:val="19"/>
@@ -4022,14 +4777,45 @@
         </w:rPr>
         <w:t xml:space="preserve">muda o nível de performance para 0 (a </w:t>
       </w:r>
-      <w:r>
-        <w:rPr>
-          <w:i/>
-          <w:iCs/>
-          <w:sz w:val="19"/>
-          <w:szCs w:val="19"/>
-        </w:rPr>
-        <w:t xml:space="preserve">thread receive_tasks </w:t>
+      <w:proofErr w:type="spellStart"/>
+      <w:r>
+        <w:rPr>
+          <w:i/>
+          <w:iCs/>
+          <w:sz w:val="19"/>
+          <w:szCs w:val="19"/>
+        </w:rPr>
+        <w:t>thread</w:t>
+      </w:r>
+      <w:proofErr w:type="spellEnd"/>
+      <w:r>
+        <w:rPr>
+          <w:i/>
+          <w:iCs/>
+          <w:sz w:val="19"/>
+          <w:szCs w:val="19"/>
+        </w:rPr>
+        <w:t xml:space="preserve"> </w:t>
+      </w:r>
+      <w:proofErr w:type="spellStart"/>
+      <w:r>
+        <w:rPr>
+          <w:i/>
+          <w:iCs/>
+          <w:sz w:val="19"/>
+          <w:szCs w:val="19"/>
+        </w:rPr>
+        <w:t>receive_tasks</w:t>
+      </w:r>
+      <w:proofErr w:type="spellEnd"/>
+      <w:r>
+        <w:rPr>
+          <w:i/>
+          <w:iCs/>
+          <w:sz w:val="19"/>
+          <w:szCs w:val="19"/>
+        </w:rPr>
+        <w:t xml:space="preserve"> </w:t>
       </w:r>
       <w:r>
         <w:rPr>
@@ -4050,16 +4836,43 @@
           <w:sz w:val="19"/>
           <w:szCs w:val="19"/>
         </w:rPr>
-        <w:t xml:space="preserve">espera que as tasks acabem (se o simulador for fechar enquanto está nesta fase, envia para o </w:t>
-      </w:r>
-      <w:r>
-        <w:rPr>
-          <w:i/>
-          <w:iCs/>
-          <w:sz w:val="19"/>
-          <w:szCs w:val="19"/>
-        </w:rPr>
-        <w:t>maintenance manager</w:t>
+        <w:t xml:space="preserve">espera que as </w:t>
+      </w:r>
+      <w:proofErr w:type="spellStart"/>
+      <w:r>
+        <w:rPr>
+          <w:sz w:val="19"/>
+          <w:szCs w:val="19"/>
+        </w:rPr>
+        <w:t>tasks</w:t>
+      </w:r>
+      <w:proofErr w:type="spellEnd"/>
+      <w:r>
+        <w:rPr>
+          <w:sz w:val="19"/>
+          <w:szCs w:val="19"/>
+        </w:rPr>
+        <w:t xml:space="preserve"> acabem (se o simulador for fechar enquanto está nesta fase, envia para o </w:t>
+      </w:r>
+      <w:proofErr w:type="spellStart"/>
+      <w:r>
+        <w:rPr>
+          <w:i/>
+          <w:iCs/>
+          <w:sz w:val="19"/>
+          <w:szCs w:val="19"/>
+        </w:rPr>
+        <w:t>maintenance</w:t>
+      </w:r>
+      <w:proofErr w:type="spellEnd"/>
+      <w:r>
+        <w:rPr>
+          <w:i/>
+          <w:iCs/>
+          <w:sz w:val="19"/>
+          <w:szCs w:val="19"/>
+        </w:rPr>
+        <w:t xml:space="preserve"> manager</w:t>
       </w:r>
       <w:r>
         <w:rPr>
@@ -4068,14 +4881,25 @@
         </w:rPr>
         <w:t xml:space="preserve"> uma mensagem para abortar a manutenção), e confirma a manutenção ao </w:t>
       </w:r>
-      <w:r>
-        <w:rPr>
-          <w:i/>
-          <w:iCs/>
-          <w:sz w:val="19"/>
-          <w:szCs w:val="19"/>
-        </w:rPr>
-        <w:t>maintenance manager</w:t>
+      <w:proofErr w:type="spellStart"/>
+      <w:r>
+        <w:rPr>
+          <w:i/>
+          <w:iCs/>
+          <w:sz w:val="19"/>
+          <w:szCs w:val="19"/>
+        </w:rPr>
+        <w:t>maintenance</w:t>
+      </w:r>
+      <w:proofErr w:type="spellEnd"/>
+      <w:r>
+        <w:rPr>
+          <w:i/>
+          <w:iCs/>
+          <w:sz w:val="19"/>
+          <w:szCs w:val="19"/>
+        </w:rPr>
+        <w:t xml:space="preserve"> manager</w:t>
       </w:r>
       <w:r>
         <w:rPr>
@@ -4112,8 +4936,39 @@
           <w:sz w:val="19"/>
           <w:szCs w:val="19"/>
         </w:rPr>
-        <w:t>performance change flag</w:t>
-      </w:r>
+        <w:t xml:space="preserve">performance </w:t>
+      </w:r>
+      <w:proofErr w:type="spellStart"/>
+      <w:r>
+        <w:rPr>
+          <w:i/>
+          <w:iCs/>
+          <w:sz w:val="19"/>
+          <w:szCs w:val="19"/>
+        </w:rPr>
+        <w:t>change</w:t>
+      </w:r>
+      <w:proofErr w:type="spellEnd"/>
+      <w:r>
+        <w:rPr>
+          <w:i/>
+          <w:iCs/>
+          <w:sz w:val="19"/>
+          <w:szCs w:val="19"/>
+        </w:rPr>
+        <w:t xml:space="preserve"> </w:t>
+      </w:r>
+      <w:proofErr w:type="spellStart"/>
+      <w:r>
+        <w:rPr>
+          <w:i/>
+          <w:iCs/>
+          <w:sz w:val="19"/>
+          <w:szCs w:val="19"/>
+        </w:rPr>
+        <w:t>flag</w:t>
+      </w:r>
+      <w:proofErr w:type="spellEnd"/>
       <w:r>
         <w:rPr>
           <w:sz w:val="19"/>
@@ -4121,14 +4976,45 @@
         </w:rPr>
         <w:t xml:space="preserve"> da </w:t>
       </w:r>
-      <w:r>
-        <w:rPr>
-          <w:i/>
-          <w:iCs/>
-          <w:sz w:val="19"/>
-          <w:szCs w:val="19"/>
-        </w:rPr>
-        <w:t xml:space="preserve">shared memory </w:t>
+      <w:proofErr w:type="spellStart"/>
+      <w:r>
+        <w:rPr>
+          <w:i/>
+          <w:iCs/>
+          <w:sz w:val="19"/>
+          <w:szCs w:val="19"/>
+        </w:rPr>
+        <w:t>shared</w:t>
+      </w:r>
+      <w:proofErr w:type="spellEnd"/>
+      <w:r>
+        <w:rPr>
+          <w:i/>
+          <w:iCs/>
+          <w:sz w:val="19"/>
+          <w:szCs w:val="19"/>
+        </w:rPr>
+        <w:t xml:space="preserve"> </w:t>
+      </w:r>
+      <w:proofErr w:type="spellStart"/>
+      <w:r>
+        <w:rPr>
+          <w:i/>
+          <w:iCs/>
+          <w:sz w:val="19"/>
+          <w:szCs w:val="19"/>
+        </w:rPr>
+        <w:t>memory</w:t>
+      </w:r>
+      <w:proofErr w:type="spellEnd"/>
+      <w:r>
+        <w:rPr>
+          <w:i/>
+          <w:iCs/>
+          <w:sz w:val="19"/>
+          <w:szCs w:val="19"/>
+        </w:rPr>
+        <w:t xml:space="preserve"> </w:t>
       </w:r>
       <w:r>
         <w:rPr>
@@ -4137,15 +5023,37 @@
         </w:rPr>
         <w:t xml:space="preserve">e confirma o fim da manutenção. A </w:t>
       </w:r>
-      <w:r>
-        <w:rPr>
-          <w:i/>
-          <w:iCs/>
-          <w:sz w:val="19"/>
-          <w:szCs w:val="19"/>
-        </w:rPr>
-        <w:t>thread change_performance</w:t>
-      </w:r>
+      <w:proofErr w:type="spellStart"/>
+      <w:r>
+        <w:rPr>
+          <w:i/>
+          <w:iCs/>
+          <w:sz w:val="19"/>
+          <w:szCs w:val="19"/>
+        </w:rPr>
+        <w:t>thread</w:t>
+      </w:r>
+      <w:proofErr w:type="spellEnd"/>
+      <w:r>
+        <w:rPr>
+          <w:i/>
+          <w:iCs/>
+          <w:sz w:val="19"/>
+          <w:szCs w:val="19"/>
+        </w:rPr>
+        <w:t xml:space="preserve"> </w:t>
+      </w:r>
+      <w:proofErr w:type="spellStart"/>
+      <w:r>
+        <w:rPr>
+          <w:i/>
+          <w:iCs/>
+          <w:sz w:val="19"/>
+          <w:szCs w:val="19"/>
+        </w:rPr>
+        <w:t>change_performance</w:t>
+      </w:r>
+      <w:proofErr w:type="spellEnd"/>
       <w:r>
         <w:rPr>
           <w:sz w:val="19"/>
@@ -4153,14 +5061,25 @@
         </w:rPr>
         <w:t xml:space="preserve"> muda o nível de performance do </w:t>
       </w:r>
-      <w:r>
-        <w:rPr>
-          <w:i/>
-          <w:iCs/>
-          <w:sz w:val="19"/>
-          <w:szCs w:val="19"/>
-        </w:rPr>
-        <w:t>edge server</w:t>
+      <w:proofErr w:type="spellStart"/>
+      <w:r>
+        <w:rPr>
+          <w:i/>
+          <w:iCs/>
+          <w:sz w:val="19"/>
+          <w:szCs w:val="19"/>
+        </w:rPr>
+        <w:t>edge</w:t>
+      </w:r>
+      <w:proofErr w:type="spellEnd"/>
+      <w:r>
+        <w:rPr>
+          <w:i/>
+          <w:iCs/>
+          <w:sz w:val="19"/>
+          <w:szCs w:val="19"/>
+        </w:rPr>
+        <w:t xml:space="preserve"> server</w:t>
       </w:r>
       <w:r>
         <w:rPr>
@@ -4176,8 +5095,39 @@
           <w:sz w:val="19"/>
           <w:szCs w:val="19"/>
         </w:rPr>
-        <w:t>performance change flag</w:t>
-      </w:r>
+        <w:t xml:space="preserve">performance </w:t>
+      </w:r>
+      <w:proofErr w:type="spellStart"/>
+      <w:r>
+        <w:rPr>
+          <w:i/>
+          <w:iCs/>
+          <w:sz w:val="19"/>
+          <w:szCs w:val="19"/>
+        </w:rPr>
+        <w:t>change</w:t>
+      </w:r>
+      <w:proofErr w:type="spellEnd"/>
+      <w:r>
+        <w:rPr>
+          <w:i/>
+          <w:iCs/>
+          <w:sz w:val="19"/>
+          <w:szCs w:val="19"/>
+        </w:rPr>
+        <w:t xml:space="preserve"> </w:t>
+      </w:r>
+      <w:proofErr w:type="spellStart"/>
+      <w:r>
+        <w:rPr>
+          <w:i/>
+          <w:iCs/>
+          <w:sz w:val="19"/>
+          <w:szCs w:val="19"/>
+        </w:rPr>
+        <w:t>flag</w:t>
+      </w:r>
+      <w:proofErr w:type="spellEnd"/>
       <w:r>
         <w:rPr>
           <w:sz w:val="19"/>
@@ -4207,13 +5157,31 @@
           <w:bCs/>
         </w:rPr>
       </w:pPr>
+      <w:proofErr w:type="spellStart"/>
       <w:r>
         <w:rPr>
           <w:b/>
           <w:bCs/>
         </w:rPr>
-        <w:t>Shared memory</w:t>
-      </w:r>
+        <w:t>Shared</w:t>
+      </w:r>
+      <w:proofErr w:type="spellEnd"/>
+      <w:r>
+        <w:rPr>
+          <w:b/>
+          <w:bCs/>
+        </w:rPr>
+        <w:t xml:space="preserve"> </w:t>
+      </w:r>
+      <w:proofErr w:type="spellStart"/>
+      <w:r>
+        <w:rPr>
+          <w:b/>
+          <w:bCs/>
+        </w:rPr>
+        <w:t>memory</w:t>
+      </w:r>
+      <w:proofErr w:type="spellEnd"/>
     </w:p>
     <w:p>
       <w:pPr>
@@ -4233,15 +5201,37 @@
         <w:tab/>
         <w:t xml:space="preserve">A </w:t>
       </w:r>
-      <w:r>
-        <w:rPr>
-          <w:i/>
-          <w:iCs/>
-          <w:sz w:val="19"/>
-          <w:szCs w:val="19"/>
-        </w:rPr>
-        <w:t>shared memory</w:t>
-      </w:r>
+      <w:proofErr w:type="spellStart"/>
+      <w:r>
+        <w:rPr>
+          <w:i/>
+          <w:iCs/>
+          <w:sz w:val="19"/>
+          <w:szCs w:val="19"/>
+        </w:rPr>
+        <w:t>shared</w:t>
+      </w:r>
+      <w:proofErr w:type="spellEnd"/>
+      <w:r>
+        <w:rPr>
+          <w:i/>
+          <w:iCs/>
+          <w:sz w:val="19"/>
+          <w:szCs w:val="19"/>
+        </w:rPr>
+        <w:t xml:space="preserve"> </w:t>
+      </w:r>
+      <w:proofErr w:type="spellStart"/>
+      <w:r>
+        <w:rPr>
+          <w:i/>
+          <w:iCs/>
+          <w:sz w:val="19"/>
+          <w:szCs w:val="19"/>
+        </w:rPr>
+        <w:t>memory</w:t>
+      </w:r>
+      <w:proofErr w:type="spellEnd"/>
       <w:r>
         <w:rPr>
           <w:sz w:val="19"/>
@@ -4263,15 +5253,37 @@
         </w:rPr>
         <w:t xml:space="preserve"> de partilhar. Para maximizar o acesso à </w:t>
       </w:r>
-      <w:r>
-        <w:rPr>
-          <w:i/>
-          <w:iCs/>
-          <w:sz w:val="19"/>
-          <w:szCs w:val="19"/>
-        </w:rPr>
-        <w:t>shared memory</w:t>
-      </w:r>
+      <w:proofErr w:type="spellStart"/>
+      <w:r>
+        <w:rPr>
+          <w:i/>
+          <w:iCs/>
+          <w:sz w:val="19"/>
+          <w:szCs w:val="19"/>
+        </w:rPr>
+        <w:t>shared</w:t>
+      </w:r>
+      <w:proofErr w:type="spellEnd"/>
+      <w:r>
+        <w:rPr>
+          <w:i/>
+          <w:iCs/>
+          <w:sz w:val="19"/>
+          <w:szCs w:val="19"/>
+        </w:rPr>
+        <w:t xml:space="preserve"> </w:t>
+      </w:r>
+      <w:proofErr w:type="spellStart"/>
+      <w:r>
+        <w:rPr>
+          <w:i/>
+          <w:iCs/>
+          <w:sz w:val="19"/>
+          <w:szCs w:val="19"/>
+        </w:rPr>
+        <w:t>memory</w:t>
+      </w:r>
+      <w:proofErr w:type="spellEnd"/>
       <w:r>
         <w:rPr>
           <w:sz w:val="19"/>
@@ -4279,6 +5291,7 @@
         </w:rPr>
         <w:t xml:space="preserve"> sem corrupção de dados, implementámos um sistema </w:t>
       </w:r>
+      <w:proofErr w:type="spellStart"/>
       <w:r>
         <w:rPr>
           <w:i/>
@@ -4288,6 +5301,7 @@
         </w:rPr>
         <w:t>readers-writer-lock</w:t>
       </w:r>
+      <w:proofErr w:type="spellEnd"/>
       <w:r>
         <w:rPr>
           <w:sz w:val="19"/>
@@ -4295,31 +5309,89 @@
         </w:rPr>
         <w:t xml:space="preserve">, isto é, várias entidades podem ler da </w:t>
       </w:r>
-      <w:r>
-        <w:rPr>
-          <w:i/>
-          <w:iCs/>
-          <w:sz w:val="19"/>
-          <w:szCs w:val="19"/>
-        </w:rPr>
-        <w:t>shared memory</w:t>
-      </w:r>
-      <w:r>
-        <w:rPr>
-          <w:sz w:val="19"/>
-          <w:szCs w:val="19"/>
-        </w:rPr>
-        <w:t xml:space="preserve"> simulaneamente, mas, quando é necessário escrever nesta, apenas essa entidade tem acesso a esta. Para fazer algum encapsulamento à </w:t>
-      </w:r>
-      <w:r>
-        <w:rPr>
-          <w:i/>
-          <w:iCs/>
-          <w:sz w:val="19"/>
-          <w:szCs w:val="19"/>
-        </w:rPr>
-        <w:t>shared memory</w:t>
-      </w:r>
+      <w:proofErr w:type="spellStart"/>
+      <w:r>
+        <w:rPr>
+          <w:i/>
+          <w:iCs/>
+          <w:sz w:val="19"/>
+          <w:szCs w:val="19"/>
+        </w:rPr>
+        <w:t>shared</w:t>
+      </w:r>
+      <w:proofErr w:type="spellEnd"/>
+      <w:r>
+        <w:rPr>
+          <w:i/>
+          <w:iCs/>
+          <w:sz w:val="19"/>
+          <w:szCs w:val="19"/>
+        </w:rPr>
+        <w:t xml:space="preserve"> </w:t>
+      </w:r>
+      <w:proofErr w:type="spellStart"/>
+      <w:r>
+        <w:rPr>
+          <w:i/>
+          <w:iCs/>
+          <w:sz w:val="19"/>
+          <w:szCs w:val="19"/>
+        </w:rPr>
+        <w:t>memory</w:t>
+      </w:r>
+      <w:proofErr w:type="spellEnd"/>
+      <w:r>
+        <w:rPr>
+          <w:sz w:val="19"/>
+          <w:szCs w:val="19"/>
+        </w:rPr>
+        <w:t xml:space="preserve"> simul</w:t>
+      </w:r>
+      <w:r>
+        <w:rPr>
+          <w:sz w:val="19"/>
+          <w:szCs w:val="19"/>
+        </w:rPr>
+        <w:t>t</w:t>
+      </w:r>
+      <w:r>
+        <w:rPr>
+          <w:sz w:val="19"/>
+          <w:szCs w:val="19"/>
+        </w:rPr>
+        <w:t xml:space="preserve">aneamente, mas, quando é necessário escrever nesta, apenas essa entidade tem acesso. Para fazer algum encapsulamento à </w:t>
+      </w:r>
+      <w:proofErr w:type="spellStart"/>
+      <w:r>
+        <w:rPr>
+          <w:i/>
+          <w:iCs/>
+          <w:sz w:val="19"/>
+          <w:szCs w:val="19"/>
+        </w:rPr>
+        <w:t>shared</w:t>
+      </w:r>
+      <w:proofErr w:type="spellEnd"/>
+      <w:r>
+        <w:rPr>
+          <w:i/>
+          <w:iCs/>
+          <w:sz w:val="19"/>
+          <w:szCs w:val="19"/>
+        </w:rPr>
+        <w:t xml:space="preserve"> </w:t>
+      </w:r>
+      <w:proofErr w:type="spellStart"/>
+      <w:r>
+        <w:rPr>
+          <w:i/>
+          <w:iCs/>
+          <w:sz w:val="19"/>
+          <w:szCs w:val="19"/>
+        </w:rPr>
+        <w:t>memory</w:t>
+      </w:r>
+      <w:proofErr w:type="spellEnd"/>
       <w:r>
         <w:rPr>
           <w:sz w:val="19"/>
@@ -4327,6 +5399,7 @@
         </w:rPr>
         <w:t xml:space="preserve">, cada recurso é acedido através de uma função </w:t>
       </w:r>
+      <w:proofErr w:type="spellStart"/>
       <w:r>
         <w:rPr>
           <w:i/>
@@ -4336,6 +5409,7 @@
         </w:rPr>
         <w:t>get</w:t>
       </w:r>
+      <w:proofErr w:type="spellEnd"/>
       <w:r>
         <w:rPr>
           <w:sz w:val="19"/>
@@ -4406,14 +5480,25 @@
         </w:rPr>
         <w:t xml:space="preserve">O </w:t>
       </w:r>
-      <w:r>
-        <w:rPr>
-          <w:i/>
-          <w:iCs/>
-          <w:sz w:val="19"/>
-          <w:szCs w:val="19"/>
-        </w:rPr>
-        <w:t>system manager</w:t>
+      <w:proofErr w:type="spellStart"/>
+      <w:r>
+        <w:rPr>
+          <w:i/>
+          <w:iCs/>
+          <w:sz w:val="19"/>
+          <w:szCs w:val="19"/>
+        </w:rPr>
+        <w:t>system</w:t>
+      </w:r>
+      <w:proofErr w:type="spellEnd"/>
+      <w:r>
+        <w:rPr>
+          <w:i/>
+          <w:iCs/>
+          <w:sz w:val="19"/>
+          <w:szCs w:val="19"/>
+        </w:rPr>
+        <w:t xml:space="preserve"> manager</w:t>
       </w:r>
       <w:r>
         <w:rPr>
@@ -4422,6 +5507,7 @@
         </w:rPr>
         <w:t xml:space="preserve">, ao receber um sinal SIGINT (premindo </w:t>
       </w:r>
+      <w:proofErr w:type="spellStart"/>
       <w:r>
         <w:rPr>
           <w:i/>
@@ -4431,6 +5517,7 @@
         </w:rPr>
         <w:t>Ctrl+C</w:t>
       </w:r>
+      <w:proofErr w:type="spellEnd"/>
       <w:r>
         <w:rPr>
           <w:sz w:val="19"/>
@@ -4438,15 +5525,37 @@
         </w:rPr>
         <w:t xml:space="preserve"> na consola ou enviando “EXIT” para a </w:t>
       </w:r>
-      <w:r>
-        <w:rPr>
-          <w:i/>
-          <w:iCs/>
-          <w:sz w:val="19"/>
-          <w:szCs w:val="19"/>
-        </w:rPr>
-        <w:t>task pipe</w:t>
-      </w:r>
+      <w:proofErr w:type="spellStart"/>
+      <w:r>
+        <w:rPr>
+          <w:i/>
+          <w:iCs/>
+          <w:sz w:val="19"/>
+          <w:szCs w:val="19"/>
+        </w:rPr>
+        <w:t>task</w:t>
+      </w:r>
+      <w:proofErr w:type="spellEnd"/>
+      <w:r>
+        <w:rPr>
+          <w:i/>
+          <w:iCs/>
+          <w:sz w:val="19"/>
+          <w:szCs w:val="19"/>
+        </w:rPr>
+        <w:t xml:space="preserve"> </w:t>
+      </w:r>
+      <w:proofErr w:type="spellStart"/>
+      <w:r>
+        <w:rPr>
+          <w:i/>
+          <w:iCs/>
+          <w:sz w:val="19"/>
+          <w:szCs w:val="19"/>
+        </w:rPr>
+        <w:t>pipe</w:t>
+      </w:r>
+      <w:proofErr w:type="spellEnd"/>
       <w:r>
         <w:rPr>
           <w:sz w:val="19"/>
@@ -4454,14 +5563,25 @@
         </w:rPr>
         <w:t xml:space="preserve">), envia o sinal SIGUSR1 para os outros processos (os </w:t>
       </w:r>
-      <w:r>
-        <w:rPr>
-          <w:i/>
-          <w:iCs/>
-          <w:sz w:val="19"/>
-          <w:szCs w:val="19"/>
-        </w:rPr>
-        <w:t xml:space="preserve">edge servers </w:t>
+      <w:proofErr w:type="spellStart"/>
+      <w:r>
+        <w:rPr>
+          <w:i/>
+          <w:iCs/>
+          <w:sz w:val="19"/>
+          <w:szCs w:val="19"/>
+        </w:rPr>
+        <w:t>edge</w:t>
+      </w:r>
+      <w:proofErr w:type="spellEnd"/>
+      <w:r>
+        <w:rPr>
+          <w:i/>
+          <w:iCs/>
+          <w:sz w:val="19"/>
+          <w:szCs w:val="19"/>
+        </w:rPr>
+        <w:t xml:space="preserve"> servers </w:t>
       </w:r>
       <w:r>
         <w:rPr>
@@ -4470,14 +5590,25 @@
         </w:rPr>
         <w:t xml:space="preserve">recebem-nos através do </w:t>
       </w:r>
-      <w:r>
-        <w:rPr>
-          <w:i/>
-          <w:iCs/>
-          <w:sz w:val="19"/>
-          <w:szCs w:val="19"/>
-        </w:rPr>
-        <w:t>task manager</w:t>
+      <w:proofErr w:type="spellStart"/>
+      <w:r>
+        <w:rPr>
+          <w:i/>
+          <w:iCs/>
+          <w:sz w:val="19"/>
+          <w:szCs w:val="19"/>
+        </w:rPr>
+        <w:t>task</w:t>
+      </w:r>
+      <w:proofErr w:type="spellEnd"/>
+      <w:r>
+        <w:rPr>
+          <w:i/>
+          <w:iCs/>
+          <w:sz w:val="19"/>
+          <w:szCs w:val="19"/>
+        </w:rPr>
+        <w:t xml:space="preserve"> manager</w:t>
       </w:r>
       <w:r>
         <w:rPr>
@@ -4486,6 +5617,7 @@
         </w:rPr>
         <w:t xml:space="preserve">) e limpa os recursos utilizados. Cada um destes vai cancelar as suas </w:t>
       </w:r>
+      <w:proofErr w:type="spellStart"/>
       <w:r>
         <w:rPr>
           <w:i/>
@@ -4495,6 +5627,7 @@
         </w:rPr>
         <w:t>threads</w:t>
       </w:r>
+      <w:proofErr w:type="spellEnd"/>
       <w:r>
         <w:rPr>
           <w:sz w:val="19"/>
@@ -4502,6 +5635,7 @@
         </w:rPr>
         <w:t xml:space="preserve"> através de </w:t>
       </w:r>
+      <w:proofErr w:type="spellStart"/>
       <w:r>
         <w:rPr>
           <w:i/>
@@ -4511,6 +5645,7 @@
         </w:rPr>
         <w:t>pthread_cancel</w:t>
       </w:r>
+      <w:proofErr w:type="spellEnd"/>
       <w:r>
         <w:rPr>
           <w:sz w:val="19"/>
@@ -4518,14 +5653,25 @@
         </w:rPr>
         <w:t xml:space="preserve"> (em secções críticas, as </w:t>
       </w:r>
-      <w:r>
-        <w:rPr>
-          <w:i/>
-          <w:iCs/>
-          <w:sz w:val="19"/>
-          <w:szCs w:val="19"/>
-        </w:rPr>
-        <w:t xml:space="preserve">threads </w:t>
+      <w:proofErr w:type="spellStart"/>
+      <w:r>
+        <w:rPr>
+          <w:i/>
+          <w:iCs/>
+          <w:sz w:val="19"/>
+          <w:szCs w:val="19"/>
+        </w:rPr>
+        <w:t>threads</w:t>
+      </w:r>
+      <w:proofErr w:type="spellEnd"/>
+      <w:r>
+        <w:rPr>
+          <w:i/>
+          <w:iCs/>
+          <w:sz w:val="19"/>
+          <w:szCs w:val="19"/>
+        </w:rPr>
+        <w:t xml:space="preserve"> </w:t>
       </w:r>
       <w:r>
         <w:rPr>
@@ -4534,14 +5680,25 @@
         </w:rPr>
         <w:t xml:space="preserve">bloqueiam o seu cancelamento) e acordar </w:t>
       </w:r>
-      <w:r>
-        <w:rPr>
-          <w:i/>
-          <w:iCs/>
-          <w:sz w:val="19"/>
-          <w:szCs w:val="19"/>
-        </w:rPr>
-        <w:t xml:space="preserve">threads </w:t>
+      <w:proofErr w:type="spellStart"/>
+      <w:r>
+        <w:rPr>
+          <w:i/>
+          <w:iCs/>
+          <w:sz w:val="19"/>
+          <w:szCs w:val="19"/>
+        </w:rPr>
+        <w:t>threads</w:t>
+      </w:r>
+      <w:proofErr w:type="spellEnd"/>
+      <w:r>
+        <w:rPr>
+          <w:i/>
+          <w:iCs/>
+          <w:sz w:val="19"/>
+          <w:szCs w:val="19"/>
+        </w:rPr>
+        <w:t xml:space="preserve"> </w:t>
       </w:r>
       <w:r>
         <w:rPr>
@@ -4550,14 +5707,25 @@
         </w:rPr>
         <w:t xml:space="preserve">que estejam em </w:t>
       </w:r>
-      <w:r>
-        <w:rPr>
-          <w:i/>
-          <w:iCs/>
-          <w:sz w:val="19"/>
-          <w:szCs w:val="19"/>
-        </w:rPr>
-        <w:t>pthread_cond_wait,</w:t>
+      <w:proofErr w:type="spellStart"/>
+      <w:r>
+        <w:rPr>
+          <w:i/>
+          <w:iCs/>
+          <w:sz w:val="19"/>
+          <w:szCs w:val="19"/>
+        </w:rPr>
+        <w:t>pthread_cond_wait</w:t>
+      </w:r>
+      <w:proofErr w:type="spellEnd"/>
+      <w:r>
+        <w:rPr>
+          <w:i/>
+          <w:iCs/>
+          <w:sz w:val="19"/>
+          <w:szCs w:val="19"/>
+        </w:rPr>
+        <w:t>,</w:t>
       </w:r>
       <w:r>
         <w:rPr>
@@ -5164,13 +6332,13 @@
     <w:name w:val="Normal"/>
     <w:qFormat/>
   </w:style>
-  <w:style w:type="character" w:default="1" w:styleId="DefaultParagraphFont">
+  <w:style w:type="character" w:default="1" w:styleId="Tipodeletrapredefinidodopargrafo">
     <w:name w:val="Default Paragraph Font"/>
     <w:uiPriority w:val="1"/>
     <w:semiHidden/>
     <w:unhideWhenUsed/>
   </w:style>
-  <w:style w:type="table" w:default="1" w:styleId="TableNormal">
+  <w:style w:type="table" w:default="1" w:styleId="Tabelanormal">
     <w:name w:val="Normal Table"/>
     <w:uiPriority w:val="99"/>
     <w:semiHidden/>
@@ -5185,13 +6353,13 @@
       </w:tblCellMar>
     </w:tblPr>
   </w:style>
-  <w:style w:type="numbering" w:default="1" w:styleId="NoList">
+  <w:style w:type="numbering" w:default="1" w:styleId="Semlista">
     <w:name w:val="No List"/>
     <w:uiPriority w:val="99"/>
     <w:semiHidden/>
     <w:unhideWhenUsed/>
   </w:style>
-  <w:style w:type="paragraph" w:styleId="ListParagraph">
+  <w:style w:type="paragraph" w:styleId="PargrafodaLista">
     <w:name w:val="List Paragraph"/>
     <w:basedOn w:val="Normal"/>
     <w:uiPriority w:val="34"/>
@@ -5202,10 +6370,10 @@
       <w:contextualSpacing/>
     </w:pPr>
   </w:style>
-  <w:style w:type="paragraph" w:styleId="Header">
+  <w:style w:type="paragraph" w:styleId="Cabealho">
     <w:name w:val="header"/>
     <w:basedOn w:val="Normal"/>
-    <w:link w:val="HeaderChar"/>
+    <w:link w:val="CabealhoCarter"/>
     <w:uiPriority w:val="99"/>
     <w:unhideWhenUsed/>
     <w:rsid w:val="0074640C"/>
@@ -5217,17 +6385,17 @@
       <w:spacing w:after="0" w:line="240" w:lineRule="auto"/>
     </w:pPr>
   </w:style>
-  <w:style w:type="character" w:customStyle="1" w:styleId="HeaderChar">
-    <w:name w:val="Header Char"/>
-    <w:basedOn w:val="DefaultParagraphFont"/>
-    <w:link w:val="Header"/>
+  <w:style w:type="character" w:customStyle="1" w:styleId="CabealhoCarter">
+    <w:name w:val="Cabeçalho Caráter"/>
+    <w:basedOn w:val="Tipodeletrapredefinidodopargrafo"/>
+    <w:link w:val="Cabealho"/>
     <w:uiPriority w:val="99"/>
     <w:rsid w:val="0074640C"/>
   </w:style>
-  <w:style w:type="paragraph" w:styleId="Footer">
+  <w:style w:type="paragraph" w:styleId="Rodap">
     <w:name w:val="footer"/>
     <w:basedOn w:val="Normal"/>
-    <w:link w:val="FooterChar"/>
+    <w:link w:val="RodapCarter"/>
     <w:uiPriority w:val="99"/>
     <w:unhideWhenUsed/>
     <w:rsid w:val="0074640C"/>
@@ -5239,10 +6407,10 @@
       <w:spacing w:after="0" w:line="240" w:lineRule="auto"/>
     </w:pPr>
   </w:style>
-  <w:style w:type="character" w:customStyle="1" w:styleId="FooterChar">
-    <w:name w:val="Footer Char"/>
-    <w:basedOn w:val="DefaultParagraphFont"/>
-    <w:link w:val="Footer"/>
+  <w:style w:type="character" w:customStyle="1" w:styleId="RodapCarter">
+    <w:name w:val="Rodapé Caráter"/>
+    <w:basedOn w:val="Tipodeletrapredefinidodopargrafo"/>
+    <w:link w:val="Rodap"/>
     <w:uiPriority w:val="99"/>
     <w:rsid w:val="0074640C"/>
   </w:style>

</xml_diff>